<commit_message>
Add ReadMe from 210126.
</commit_message>
<xml_diff>
--- a/docs/ReadMe.docx
+++ b/docs/ReadMe.docx
@@ -51,7 +51,31 @@
         <w:rPr>
           <w:rFonts w:asciiTheme="minorHAnsi" w:hAnsiTheme="minorHAnsi" w:cstheme="minorHAnsi"/>
         </w:rPr>
-        <w:t>12.11.2020</w:t>
+        <w:t>26</w:t>
+      </w:r>
+      <w:r>
+        <w:rPr>
+          <w:rFonts w:asciiTheme="minorHAnsi" w:hAnsiTheme="minorHAnsi" w:cstheme="minorHAnsi"/>
+        </w:rPr>
+        <w:t>.</w:t>
+      </w:r>
+      <w:r>
+        <w:rPr>
+          <w:rFonts w:asciiTheme="minorHAnsi" w:hAnsiTheme="minorHAnsi" w:cstheme="minorHAnsi"/>
+        </w:rPr>
+        <w:t>01</w:t>
+      </w:r>
+      <w:r>
+        <w:rPr>
+          <w:rFonts w:asciiTheme="minorHAnsi" w:hAnsiTheme="minorHAnsi" w:cstheme="minorHAnsi"/>
+        </w:rPr>
+        <w:t>.202</w:t>
+      </w:r>
+      <w:r>
+        <w:rPr>
+          <w:rFonts w:asciiTheme="minorHAnsi" w:hAnsiTheme="minorHAnsi" w:cstheme="minorHAnsi"/>
+        </w:rPr>
+        <w:t>1</w:t>
       </w:r>
     </w:p>
     <w:p>
@@ -186,7 +210,35 @@
         <w:rPr>
           <w:rStyle w:val="Hyperlink"/>
         </w:rPr>
-        <w:t>\\...\2_Allgemein Lehrstuhl\Skripte\</w:t>
+        <w:t xml:space="preserve">\\...\2_Allgemein </w:t>
+      </w:r>
+      <w:proofErr w:type="spellStart"/>
+      <w:r>
+        <w:rPr>
+          <w:rStyle w:val="Hyperlink"/>
+        </w:rPr>
+        <w:t>Lehrstuhl</w:t>
+      </w:r>
+      <w:proofErr w:type="spellEnd"/>
+      <w:r>
+        <w:rPr>
+          <w:rStyle w:val="Hyperlink"/>
+        </w:rPr>
+        <w:t>\</w:t>
+      </w:r>
+      <w:proofErr w:type="spellStart"/>
+      <w:r>
+        <w:rPr>
+          <w:rStyle w:val="Hyperlink"/>
+        </w:rPr>
+        <w:t>Skripte</w:t>
+      </w:r>
+      <w:proofErr w:type="spellEnd"/>
+      <w:r>
+        <w:rPr>
+          <w:rStyle w:val="Hyperlink"/>
+        </w:rPr>
+        <w:t>\</w:t>
       </w:r>
       <w:bookmarkEnd w:id="0"/>
       <w:r>
@@ -1011,11 +1063,20 @@
           <w:i/>
           <w:iCs/>
         </w:rPr>
-        <w:t>Create Sparklines?</w:t>
+        <w:t xml:space="preserve">Create </w:t>
+      </w:r>
+      <w:proofErr w:type="gramStart"/>
+      <w:r>
+        <w:rPr>
+          <w:i/>
+          <w:iCs/>
+        </w:rPr>
+        <w:t>Sparklines?</w:t>
       </w:r>
       <w:r>
         <w:t>:</w:t>
       </w:r>
+      <w:proofErr w:type="gramEnd"/>
       <w:r>
         <w:tab/>
       </w:r>
@@ -1086,6 +1147,7 @@
       <w:r>
         <w:t xml:space="preserve"> </w:t>
       </w:r>
+      <w:proofErr w:type="spellStart"/>
       <w:r>
         <w:rPr>
           <w:i/>
@@ -1093,6 +1155,7 @@
         </w:rPr>
         <w:t>UVProbe</w:t>
       </w:r>
+      <w:proofErr w:type="spellEnd"/>
       <w:r>
         <w:t>. Imported file names will be written to the column comments.</w:t>
       </w:r>
@@ -1342,8 +1405,17 @@
           <w:i/>
           <w:iCs/>
         </w:rPr>
-        <w:t>ImageJ TrackMate</w:t>
-      </w:r>
+        <w:t xml:space="preserve">ImageJ </w:t>
+      </w:r>
+      <w:proofErr w:type="spellStart"/>
+      <w:r>
+        <w:rPr>
+          <w:i/>
+          <w:iCs/>
+        </w:rPr>
+        <w:t>TrackMate</w:t>
+      </w:r>
+      <w:proofErr w:type="spellEnd"/>
       <w:r>
         <w:t xml:space="preserve"> </w:t>
       </w:r>
@@ -1789,14 +1861,30 @@
         <w:softHyphen/>
       </w:r>
       <w:r>
-        <w:t xml:space="preserve">sheet. This method is based on the Whitaker-Hayer algorithm, see </w:t>
+        <w:t>sheet. This method is based on the Whitaker-</w:t>
+      </w:r>
+      <w:proofErr w:type="spellStart"/>
+      <w:r>
+        <w:t>Hayer</w:t>
+      </w:r>
+      <w:proofErr w:type="spellEnd"/>
+      <w:r>
+        <w:t xml:space="preserve"> algorithm, see </w:t>
       </w:r>
       <w:hyperlink r:id="rId8" w:history="1">
+        <w:proofErr w:type="spellStart"/>
         <w:r>
           <w:rPr>
             <w:rStyle w:val="Hyperlink"/>
           </w:rPr>
-          <w:t>Chemolab 2018</w:t>
+          <w:t>Chemolab</w:t>
+        </w:r>
+        <w:proofErr w:type="spellEnd"/>
+        <w:r>
+          <w:rPr>
+            <w:rStyle w:val="Hyperlink"/>
+          </w:rPr>
+          <w:t xml:space="preserve"> 2018</w:t>
         </w:r>
       </w:hyperlink>
       <w:r>
@@ -2638,8 +2726,107 @@
         <w:pStyle w:val="berschrift2"/>
       </w:pPr>
       <w:r>
+        <w:t>peaks</w:t>
+      </w:r>
+    </w:p>
+    <w:p>
+      <w:pPr>
+        <w:pStyle w:val="Flietext2"/>
+      </w:pPr>
+      <w:r>
+        <w:t xml:space="preserve">Convenience method for peak fitting that collects a selected column from all </w:t>
+      </w:r>
+      <w:proofErr w:type="spellStart"/>
+      <w:r>
+        <w:rPr>
+          <w:i/>
+          <w:iCs/>
+        </w:rPr>
+        <w:t>PeakProperties</w:t>
+      </w:r>
+      <w:proofErr w:type="spellEnd"/>
+      <w:r>
+        <w:rPr>
+          <w:i/>
+          <w:iCs/>
+        </w:rPr>
+        <w:t>*</w:t>
+      </w:r>
+      <w:r>
+        <w:t xml:space="preserve"> worksheets in the currently active workbook. The data are collected in a new sheet, transposed and some basic statistics (mean and standard deviation) are calculated. All results are auto-updated such that adjustments to individual fittings will directly be reflected.</w:t>
+      </w:r>
+    </w:p>
+    <w:p>
+      <w:pPr>
+        <w:pStyle w:val="berschrift3"/>
+      </w:pPr>
+      <w:r>
+        <w:t>Parameters</w:t>
+      </w:r>
+    </w:p>
+    <w:p>
+      <w:pPr>
+        <w:pStyle w:val="Listeneintrag3"/>
+      </w:pPr>
+      <w:r>
+        <w:rPr>
+          <w:i/>
+          <w:iCs/>
+        </w:rPr>
+        <w:t>Name</w:t>
+      </w:r>
+      <w:r>
+        <w:t>:</w:t>
+      </w:r>
+      <w:r>
+        <w:tab/>
+      </w:r>
+      <w:r>
+        <w:t>The dataset identifier used to name the result sheets.</w:t>
+      </w:r>
+    </w:p>
+    <w:p>
+      <w:pPr>
+        <w:pStyle w:val="Listeneintrag3"/>
+      </w:pPr>
+      <w:r>
+        <w:rPr>
+          <w:i/>
+          <w:iCs/>
+        </w:rPr>
+        <w:t>Target Column</w:t>
+      </w:r>
+      <w:r>
+        <w:t>:</w:t>
+      </w:r>
+      <w:r>
+        <w:tab/>
+      </w:r>
+      <w:r>
+        <w:t xml:space="preserve">The source column from the </w:t>
+      </w:r>
+      <w:proofErr w:type="spellStart"/>
+      <w:r>
+        <w:rPr>
+          <w:i/>
+          <w:iCs/>
+        </w:rPr>
+        <w:t>PeakProperties</w:t>
+      </w:r>
+      <w:proofErr w:type="spellEnd"/>
+      <w:r>
+        <w:t xml:space="preserve"> sheet.</w:t>
+      </w:r>
+    </w:p>
+    <w:p>
+      <w:pPr>
+        <w:pStyle w:val="berschrift2"/>
+      </w:pPr>
+      <w:proofErr w:type="spellStart"/>
+      <w:r>
         <w:t>alignText</w:t>
       </w:r>
+      <w:proofErr w:type="spellEnd"/>
     </w:p>
     <w:p>
       <w:pPr>
@@ -2793,9 +2980,11 @@
       <w:pPr>
         <w:pStyle w:val="berschrift2"/>
       </w:pPr>
+      <w:proofErr w:type="spellStart"/>
       <w:r>
         <w:t>renameWbs</w:t>
       </w:r>
+      <w:proofErr w:type="spellEnd"/>
     </w:p>
     <w:p>
       <w:pPr>
@@ -2822,26 +3011,43 @@
         <w:t>Long Names</w:t>
       </w:r>
       <w:r>
-        <w:t xml:space="preserve"> (to enable sorting, e.g.).</w:t>
+        <w:t xml:space="preserve"> (</w:t>
+      </w:r>
+      <w:r>
+        <w:t>e.g.</w:t>
+      </w:r>
+      <w:r>
+        <w:t xml:space="preserve">, </w:t>
+      </w:r>
+      <w:r>
+        <w:t>to enable sorting).</w:t>
       </w:r>
     </w:p>
     <w:p>
       <w:pPr>
         <w:pStyle w:val="berschrift2"/>
       </w:pPr>
-      <w:r>
-        <w:t xml:space="preserve">setLowerBound </w:t>
+      <w:proofErr w:type="spellStart"/>
+      <w:r>
+        <w:lastRenderedPageBreak/>
+        <w:t>setLowerBound</w:t>
+      </w:r>
+      <w:proofErr w:type="spellEnd"/>
+      <w:r>
+        <w:t xml:space="preserve"> </w:t>
       </w:r>
       <w:r>
         <w:t>(</w:t>
       </w:r>
-      <w:r>
-        <w:rPr>
-          <w:i/>
-          <w:iCs/>
-        </w:rPr>
-        <w:t>threshold</w:t>
-      </w:r>
+      <w:proofErr w:type="spellStart"/>
+      <w:r>
+        <w:rPr>
+          <w:i/>
+          <w:iCs/>
+        </w:rPr>
+        <w:t>lowerBound</w:t>
+      </w:r>
+      <w:proofErr w:type="spellEnd"/>
       <w:r>
         <w:t> = 0</w:t>
       </w:r>
@@ -2856,15 +3062,20 @@
       <w:r>
         <w:t xml:space="preserve">Replaces all values in the active worksheet smaller than </w:t>
       </w:r>
-      <w:r>
-        <w:rPr>
-          <w:i/>
-          <w:iCs/>
-        </w:rPr>
-        <w:t>threshold</w:t>
-      </w:r>
-      <w:r>
-        <w:t xml:space="preserve"> with </w:t>
+      <w:proofErr w:type="spellStart"/>
+      <w:r>
+        <w:rPr>
+          <w:i/>
+          <w:iCs/>
+        </w:rPr>
+        <w:t>lowerBound</w:t>
+      </w:r>
+      <w:proofErr w:type="spellEnd"/>
+      <w:r>
+        <w:t xml:space="preserve"> </w:t>
+      </w:r>
+      <w:r>
+        <w:t xml:space="preserve">with </w:t>
       </w:r>
       <w:r>
         <w:rPr>
@@ -2879,15 +3090,26 @@
       <w:r>
         <w:t xml:space="preserve"> </w:t>
       </w:r>
-      <w:r>
-        <w:rPr>
-          <w:i/>
-          <w:iCs/>
-        </w:rPr>
-        <w:t>threshold</w:t>
-      </w:r>
-      <w:r>
-        <w:t xml:space="preserve"> default to </w:t>
+      <w:proofErr w:type="spellStart"/>
+      <w:r>
+        <w:rPr>
+          <w:i/>
+          <w:iCs/>
+        </w:rPr>
+        <w:t>lowerBound</w:t>
+      </w:r>
+      <w:proofErr w:type="spellEnd"/>
+      <w:r>
+        <w:t xml:space="preserve"> </w:t>
+      </w:r>
+      <w:r>
+        <w:t>default</w:t>
+      </w:r>
+      <w:r>
+        <w:t>s</w:t>
+      </w:r>
+      <w:r>
+        <w:t xml:space="preserve"> to </w:t>
       </w:r>
       <w:r>
         <w:rPr>
@@ -2917,13 +3139,15 @@
       <w:r>
         <w:t xml:space="preserve">Note that the </w:t>
       </w:r>
-      <w:r>
-        <w:rPr>
-          <w:i/>
-          <w:iCs/>
-        </w:rPr>
-        <w:t>threshold</w:t>
-      </w:r>
+      <w:proofErr w:type="spellStart"/>
+      <w:r>
+        <w:rPr>
+          <w:i/>
+          <w:iCs/>
+        </w:rPr>
+        <w:t>lowerBound</w:t>
+      </w:r>
+      <w:proofErr w:type="spellEnd"/>
       <w:r>
         <w:t xml:space="preserve"> parameter must be passed when calling the method.</w:t>
       </w:r>
@@ -3023,27 +3247,14 @@
     <w:r>
       <w:t xml:space="preserve"> of </w:t>
     </w:r>
-    <w:r>
-      <w:fldChar w:fldCharType="begin"/>
-    </w:r>
-    <w:r>
-      <w:instrText xml:space="preserve"> NUMPAGES  \* Arabic  \* MERGEFORMAT </w:instrText>
-    </w:r>
-    <w:r>
-      <w:fldChar w:fldCharType="separate"/>
-    </w:r>
-    <w:r>
-      <w:rPr>
-        <w:noProof/>
-      </w:rPr>
-      <w:t>5</w:t>
-    </w:r>
-    <w:r>
-      <w:rPr>
-        <w:noProof/>
-      </w:rPr>
-      <w:fldChar w:fldCharType="end"/>
-    </w:r>
+    <w:fldSimple w:instr=" NUMPAGES  \* Arabic  \* MERGEFORMAT ">
+      <w:r>
+        <w:rPr>
+          <w:noProof/>
+        </w:rPr>
+        <w:t>5</w:t>
+      </w:r>
+    </w:fldSimple>
   </w:p>
 </w:ftr>
 </file>
@@ -3207,6 +3418,7 @@
       </w:rPr>
       <w:tab/>
     </w:r>
+    <w:proofErr w:type="gramStart"/>
     <w:r>
       <w:rPr>
         <w:sz w:val="18"/>
@@ -3214,6 +3426,7 @@
       </w:rPr>
       <w:t>Email</w:t>
     </w:r>
+    <w:proofErr w:type="gramEnd"/>
     <w:r>
       <w:rPr>
         <w:sz w:val="18"/>

</xml_diff>

<commit_message>
Add ReadMe from 210217.
</commit_message>
<xml_diff>
--- a/docs/ReadMe.docx
+++ b/docs/ReadMe.docx
@@ -51,7 +51,7 @@
         <w:rPr>
           <w:rFonts w:asciiTheme="minorHAnsi" w:hAnsiTheme="minorHAnsi" w:cstheme="minorHAnsi"/>
         </w:rPr>
-        <w:t>26</w:t>
+        <w:t>17</w:t>
       </w:r>
       <w:r>
         <w:rPr>
@@ -63,7 +63,13 @@
         <w:rPr>
           <w:rFonts w:asciiTheme="minorHAnsi" w:hAnsiTheme="minorHAnsi" w:cstheme="minorHAnsi"/>
         </w:rPr>
-        <w:t>01</w:t>
+        <w:t>0</w:t>
+      </w:r>
+      <w:r>
+        <w:rPr>
+          <w:rFonts w:asciiTheme="minorHAnsi" w:hAnsiTheme="minorHAnsi" w:cstheme="minorHAnsi"/>
+        </w:rPr>
+        <w:t>2</w:t>
       </w:r>
       <w:r>
         <w:rPr>
@@ -194,58 +200,7 @@
         <w:t>OriginC</w:t>
       </w:r>
       <w:r>
-        <w:t xml:space="preserve"> (currently at "</w:t>
-      </w:r>
-      <w:bookmarkStart w:id="0" w:name="_Hlk56077411"/>
-      <w:r>
-        <w:fldChar w:fldCharType="begin"/>
-      </w:r>
-      <w:r>
-        <w:instrText xml:space="preserve"> HYPERLINK "\\\\fs-4.uni-due.de\\wet-daten\\2_Allgemein Lehrstuhl\\Skripte\\" </w:instrText>
-      </w:r>
-      <w:r>
-        <w:fldChar w:fldCharType="separate"/>
-      </w:r>
-      <w:r>
-        <w:rPr>
-          <w:rStyle w:val="Hyperlink"/>
-        </w:rPr>
-        <w:t xml:space="preserve">\\...\2_Allgemein </w:t>
-      </w:r>
-      <w:proofErr w:type="spellStart"/>
-      <w:r>
-        <w:rPr>
-          <w:rStyle w:val="Hyperlink"/>
-        </w:rPr>
-        <w:t>Lehrstuhl</w:t>
-      </w:r>
-      <w:proofErr w:type="spellEnd"/>
-      <w:r>
-        <w:rPr>
-          <w:rStyle w:val="Hyperlink"/>
-        </w:rPr>
-        <w:t>\</w:t>
-      </w:r>
-      <w:proofErr w:type="spellStart"/>
-      <w:r>
-        <w:rPr>
-          <w:rStyle w:val="Hyperlink"/>
-        </w:rPr>
-        <w:t>Skripte</w:t>
-      </w:r>
-      <w:proofErr w:type="spellEnd"/>
-      <w:r>
-        <w:rPr>
-          <w:rStyle w:val="Hyperlink"/>
-        </w:rPr>
-        <w:t>\</w:t>
-      </w:r>
-      <w:bookmarkEnd w:id="0"/>
-      <w:r>
-        <w:fldChar w:fldCharType="end"/>
-      </w:r>
-      <w:r>
-        <w:t>" to a permanent location on your computer.</w:t>
+        <w:t xml:space="preserve"> to a permanent location on your computer.</w:t>
       </w:r>
     </w:p>
     <w:p>
@@ -759,11 +714,11 @@
       <w:pPr>
         <w:pStyle w:val="berschrift1"/>
       </w:pPr>
-      <w:bookmarkStart w:id="1" w:name="_Ref56096428"/>
+      <w:bookmarkStart w:id="0" w:name="_Ref56096428"/>
       <w:r>
         <w:t>Functions</w:t>
       </w:r>
-      <w:bookmarkEnd w:id="1"/>
+      <w:bookmarkEnd w:id="0"/>
     </w:p>
     <w:p>
       <w:pPr>
@@ -1063,20 +1018,11 @@
           <w:i/>
           <w:iCs/>
         </w:rPr>
-        <w:t xml:space="preserve">Create </w:t>
-      </w:r>
-      <w:proofErr w:type="gramStart"/>
-      <w:r>
-        <w:rPr>
-          <w:i/>
-          <w:iCs/>
-        </w:rPr>
-        <w:t>Sparklines?</w:t>
+        <w:t>Create Sparklines?</w:t>
       </w:r>
       <w:r>
         <w:t>:</w:t>
       </w:r>
-      <w:proofErr w:type="gramEnd"/>
       <w:r>
         <w:tab/>
       </w:r>
@@ -1189,10 +1135,10 @@
         <w:t>LabSpec</w:t>
       </w:r>
       <w:r>
-        <w:t xml:space="preserve"> </w:t>
-      </w:r>
-      <w:r>
-        <w:t xml:space="preserve">or peak maps from </w:t>
+        <w:t>,</w:t>
+      </w:r>
+      <w:r>
+        <w:t xml:space="preserve"> peak maps from </w:t>
       </w:r>
       <w:r>
         <w:rPr>
@@ -1216,7 +1162,20 @@
         <w:t>MDT</w:t>
       </w:r>
       <w:r>
-        <w:t xml:space="preserve">. The file structure must be </w:t>
+        <w:t xml:space="preserve"> or Raman images generated with the </w:t>
+      </w:r>
+      <w:r>
+        <w:rPr>
+          <w:i/>
+          <w:iCs/>
+        </w:rPr>
+        <w:t>Raman Tool Set 2.0</w:t>
+      </w:r>
+      <w:r>
+        <w:t xml:space="preserve">. </w:t>
+      </w:r>
+      <w:r>
+        <w:t xml:space="preserve">The file structure must be </w:t>
       </w:r>
       <w:r>
         <w:rPr>
@@ -1242,7 +1201,13 @@
         <w:t>XY</w:t>
       </w:r>
       <w:r>
-        <w:t>-coordinates are written to the user parameters.</w:t>
+        <w:t xml:space="preserve">-coordinates </w:t>
+      </w:r>
+      <w:r>
+        <w:t xml:space="preserve">and other axes </w:t>
+      </w:r>
+      <w:r>
+        <w:t>are written to the user parameters.</w:t>
       </w:r>
     </w:p>
     <w:p>
@@ -1550,6 +1515,7 @@
           <w:i/>
           <w:iCs/>
         </w:rPr>
+        <w:lastRenderedPageBreak/>
         <w:t>Worksheet</w:t>
       </w:r>
       <w:r>
@@ -1572,7 +1538,6 @@
           <w:i/>
           <w:iCs/>
         </w:rPr>
-        <w:lastRenderedPageBreak/>
         <w:t>Parameter</w:t>
       </w:r>
       <w:r>
@@ -1861,15 +1826,7 @@
         <w:softHyphen/>
       </w:r>
       <w:r>
-        <w:t>sheet. This method is based on the Whitaker-</w:t>
-      </w:r>
-      <w:proofErr w:type="spellStart"/>
-      <w:r>
-        <w:t>Hayer</w:t>
-      </w:r>
-      <w:proofErr w:type="spellEnd"/>
-      <w:r>
-        <w:t xml:space="preserve"> algorithm, see </w:t>
+        <w:t xml:space="preserve">sheet. This method is based on the Whitaker-Hayer algorithm, see </w:t>
       </w:r>
       <w:hyperlink r:id="rId8" w:history="1">
         <w:proofErr w:type="spellStart"/>
@@ -2232,6 +2189,7 @@
           <w:i/>
           <w:iCs/>
         </w:rPr>
+        <w:lastRenderedPageBreak/>
         <w:t>Data Normalisation</w:t>
       </w:r>
       <w:r>
@@ -2286,7 +2244,6 @@
         <w:pStyle w:val="berschrift2"/>
       </w:pPr>
       <w:r>
-        <w:lastRenderedPageBreak/>
         <w:t>analys</w:t>
       </w:r>
       <w:r>
@@ -2982,6 +2939,7 @@
       </w:pPr>
       <w:proofErr w:type="spellStart"/>
       <w:r>
+        <w:lastRenderedPageBreak/>
         <w:t>renameWbs</w:t>
       </w:r>
       <w:proofErr w:type="spellEnd"/>
@@ -3014,10 +2972,7 @@
         <w:t xml:space="preserve"> (</w:t>
       </w:r>
       <w:r>
-        <w:t>e.g.</w:t>
-      </w:r>
-      <w:r>
-        <w:t xml:space="preserve">, </w:t>
+        <w:t xml:space="preserve">e.g., </w:t>
       </w:r>
       <w:r>
         <w:t>to enable sorting).</w:t>
@@ -3029,7 +2984,6 @@
       </w:pPr>
       <w:proofErr w:type="spellStart"/>
       <w:r>
-        <w:lastRenderedPageBreak/>
         <w:t>setLowerBound</w:t>
       </w:r>
       <w:proofErr w:type="spellEnd"/>
@@ -3247,14 +3201,27 @@
     <w:r>
       <w:t xml:space="preserve"> of </w:t>
     </w:r>
-    <w:fldSimple w:instr=" NUMPAGES  \* Arabic  \* MERGEFORMAT ">
-      <w:r>
-        <w:rPr>
-          <w:noProof/>
-        </w:rPr>
-        <w:t>5</w:t>
-      </w:r>
-    </w:fldSimple>
+    <w:r>
+      <w:fldChar w:fldCharType="begin"/>
+    </w:r>
+    <w:r>
+      <w:instrText xml:space="preserve"> NUMPAGES  \* Arabic  \* MERGEFORMAT </w:instrText>
+    </w:r>
+    <w:r>
+      <w:fldChar w:fldCharType="separate"/>
+    </w:r>
+    <w:r>
+      <w:rPr>
+        <w:noProof/>
+      </w:rPr>
+      <w:t>5</w:t>
+    </w:r>
+    <w:r>
+      <w:rPr>
+        <w:noProof/>
+      </w:rPr>
+      <w:fldChar w:fldCharType="end"/>
+    </w:r>
   </w:p>
 </w:ftr>
 </file>
@@ -3418,7 +3385,6 @@
       </w:rPr>
       <w:tab/>
     </w:r>
-    <w:proofErr w:type="gramStart"/>
     <w:r>
       <w:rPr>
         <w:sz w:val="18"/>
@@ -3426,7 +3392,6 @@
       </w:rPr>
       <w:t>Email</w:t>
     </w:r>
-    <w:proofErr w:type="gramEnd"/>
     <w:r>
       <w:rPr>
         <w:sz w:val="18"/>

</xml_diff>

<commit_message>
Add ReadMe from 210226.
</commit_message>
<xml_diff>
--- a/docs/ReadMe.docx
+++ b/docs/ReadMe.docx
@@ -51,7 +51,7 @@
         <w:rPr>
           <w:rFonts w:asciiTheme="minorHAnsi" w:hAnsiTheme="minorHAnsi" w:cstheme="minorHAnsi"/>
         </w:rPr>
-        <w:t>17</w:t>
+        <w:t>26</w:t>
       </w:r>
       <w:r>
         <w:rPr>
@@ -1018,11 +1018,20 @@
           <w:i/>
           <w:iCs/>
         </w:rPr>
-        <w:t>Create Sparklines?</w:t>
+        <w:t xml:space="preserve">Create </w:t>
+      </w:r>
+      <w:proofErr w:type="gramStart"/>
+      <w:r>
+        <w:rPr>
+          <w:i/>
+          <w:iCs/>
+        </w:rPr>
+        <w:t>Sparklines?</w:t>
       </w:r>
       <w:r>
         <w:t>:</w:t>
       </w:r>
+      <w:proofErr w:type="gramEnd"/>
       <w:r>
         <w:tab/>
       </w:r>
@@ -1754,10 +1763,16 @@
           <w:i/>
           <w:iCs/>
         </w:rPr>
-        <w:t>Average</w:t>
-      </w:r>
-      <w:r>
-        <w:t xml:space="preserve"> mode uses the mean value of the user defined spectral subregion.</w:t>
+        <w:t>Median</w:t>
+      </w:r>
+      <w:r>
+        <w:t xml:space="preserve"> mode uses the </w:t>
+      </w:r>
+      <w:r>
+        <w:t>median</w:t>
+      </w:r>
+      <w:r>
+        <w:t xml:space="preserve"> value of the user defined spectral subregion.</w:t>
       </w:r>
     </w:p>
     <w:p>
@@ -3201,27 +3216,14 @@
     <w:r>
       <w:t xml:space="preserve"> of </w:t>
     </w:r>
-    <w:r>
-      <w:fldChar w:fldCharType="begin"/>
-    </w:r>
-    <w:r>
-      <w:instrText xml:space="preserve"> NUMPAGES  \* Arabic  \* MERGEFORMAT </w:instrText>
-    </w:r>
-    <w:r>
-      <w:fldChar w:fldCharType="separate"/>
-    </w:r>
-    <w:r>
-      <w:rPr>
-        <w:noProof/>
-      </w:rPr>
-      <w:t>5</w:t>
-    </w:r>
-    <w:r>
-      <w:rPr>
-        <w:noProof/>
-      </w:rPr>
-      <w:fldChar w:fldCharType="end"/>
-    </w:r>
+    <w:fldSimple w:instr=" NUMPAGES  \* Arabic  \* MERGEFORMAT ">
+      <w:r>
+        <w:rPr>
+          <w:noProof/>
+        </w:rPr>
+        <w:t>5</w:t>
+      </w:r>
+    </w:fldSimple>
   </w:p>
 </w:ftr>
 </file>

</xml_diff>

<commit_message>
Add ReadMe from 210310.
</commit_message>
<xml_diff>
--- a/docs/ReadMe.docx
+++ b/docs/ReadMe.docx
@@ -51,7 +51,7 @@
         <w:rPr>
           <w:rFonts w:asciiTheme="minorHAnsi" w:hAnsiTheme="minorHAnsi" w:cstheme="minorHAnsi"/>
         </w:rPr>
-        <w:t>26</w:t>
+        <w:t>10</w:t>
       </w:r>
       <w:r>
         <w:rPr>
@@ -69,7 +69,7 @@
         <w:rPr>
           <w:rFonts w:asciiTheme="minorHAnsi" w:hAnsiTheme="minorHAnsi" w:cstheme="minorHAnsi"/>
         </w:rPr>
-        <w:t>2</w:t>
+        <w:t>3</w:t>
       </w:r>
       <w:r>
         <w:rPr>
@@ -1018,20 +1018,11 @@
           <w:i/>
           <w:iCs/>
         </w:rPr>
-        <w:t xml:space="preserve">Create </w:t>
-      </w:r>
-      <w:proofErr w:type="gramStart"/>
-      <w:r>
-        <w:rPr>
-          <w:i/>
-          <w:iCs/>
-        </w:rPr>
-        <w:t>Sparklines?</w:t>
+        <w:t>Create Sparklines?</w:t>
       </w:r>
       <w:r>
         <w:t>:</w:t>
       </w:r>
-      <w:proofErr w:type="gramEnd"/>
       <w:r>
         <w:tab/>
       </w:r>
@@ -1102,7 +1093,6 @@
       <w:r>
         <w:t xml:space="preserve"> </w:t>
       </w:r>
-      <w:proofErr w:type="spellStart"/>
       <w:r>
         <w:rPr>
           <w:i/>
@@ -1110,7 +1100,6 @@
         </w:rPr>
         <w:t>UVProbe</w:t>
       </w:r>
-      <w:proofErr w:type="spellEnd"/>
       <w:r>
         <w:t>. Imported file names will be written to the column comments.</w:t>
       </w:r>
@@ -1379,17 +1368,8 @@
           <w:i/>
           <w:iCs/>
         </w:rPr>
-        <w:t xml:space="preserve">ImageJ </w:t>
-      </w:r>
-      <w:proofErr w:type="spellStart"/>
-      <w:r>
-        <w:rPr>
-          <w:i/>
-          <w:iCs/>
-        </w:rPr>
-        <w:t>TrackMate</w:t>
-      </w:r>
-      <w:proofErr w:type="spellEnd"/>
+        <w:t>ImageJ TrackMate</w:t>
+      </w:r>
       <w:r>
         <w:t xml:space="preserve"> </w:t>
       </w:r>
@@ -1844,19 +1824,11 @@
         <w:t xml:space="preserve">sheet. This method is based on the Whitaker-Hayer algorithm, see </w:t>
       </w:r>
       <w:hyperlink r:id="rId8" w:history="1">
-        <w:proofErr w:type="spellStart"/>
         <w:r>
           <w:rPr>
             <w:rStyle w:val="Hyperlink"/>
           </w:rPr>
-          <w:t>Chemolab</w:t>
-        </w:r>
-        <w:proofErr w:type="spellEnd"/>
-        <w:r>
-          <w:rPr>
-            <w:rStyle w:val="Hyperlink"/>
-          </w:rPr>
-          <w:t xml:space="preserve"> 2018</w:t>
+          <w:t>Chemolab 2018</w:t>
         </w:r>
       </w:hyperlink>
       <w:r>
@@ -2698,6 +2670,85 @@
         <w:pStyle w:val="berschrift2"/>
       </w:pPr>
       <w:r>
+        <w:t>interpolate</w:t>
+      </w:r>
+    </w:p>
+    <w:p>
+      <w:pPr>
+        <w:pStyle w:val="Flietext2"/>
+      </w:pPr>
+      <w:r>
+        <w:t xml:space="preserve">Interpolates all </w:t>
+      </w:r>
+      <w:r>
+        <w:rPr>
+          <w:i/>
+          <w:iCs/>
+        </w:rPr>
+        <w:t>XY</w:t>
+      </w:r>
+      <w:r>
+        <w:t xml:space="preserve">-datasets in the currently active worksheet onto a new </w:t>
+      </w:r>
+      <w:r>
+        <w:rPr>
+          <w:i/>
+          <w:iCs/>
+        </w:rPr>
+        <w:t>X</w:t>
+      </w:r>
+      <w:r>
+        <w:t>-axis.</w:t>
+      </w:r>
+      <w:r>
+        <w:t xml:space="preserve"> The new axis must be included in the same worksheet.</w:t>
+      </w:r>
+    </w:p>
+    <w:p>
+      <w:pPr>
+        <w:pStyle w:val="berschrift3"/>
+      </w:pPr>
+      <w:r>
+        <w:t>Parameters</w:t>
+      </w:r>
+    </w:p>
+    <w:p>
+      <w:pPr>
+        <w:pStyle w:val="Listeneintrag3"/>
+      </w:pPr>
+      <w:r>
+        <w:rPr>
+          <w:i/>
+          <w:iCs/>
+        </w:rPr>
+        <w:t>New X-Axis</w:t>
+      </w:r>
+      <w:r>
+        <w:t>:</w:t>
+      </w:r>
+      <w:r>
+        <w:tab/>
+        <w:t xml:space="preserve">The source column </w:t>
+      </w:r>
+      <w:r>
+        <w:t xml:space="preserve">containing the new </w:t>
+      </w:r>
+      <w:r>
+        <w:rPr>
+          <w:i/>
+          <w:iCs/>
+        </w:rPr>
+        <w:t>X</w:t>
+      </w:r>
+      <w:r>
+        <w:t>-axis data.</w:t>
+      </w:r>
+    </w:p>
+    <w:p>
+      <w:pPr>
+        <w:pStyle w:val="berschrift2"/>
+      </w:pPr>
+      <w:r>
         <w:t>peaks</w:t>
       </w:r>
     </w:p>
@@ -2708,7 +2759,66 @@
       <w:r>
         <w:t xml:space="preserve">Convenience method for peak fitting that collects a selected column from all </w:t>
       </w:r>
-      <w:proofErr w:type="spellStart"/>
+      <w:r>
+        <w:rPr>
+          <w:i/>
+          <w:iCs/>
+        </w:rPr>
+        <w:t>PeakProperties*</w:t>
+      </w:r>
+      <w:r>
+        <w:t xml:space="preserve"> worksheets in the currently active workbook. The data are collected in a new sheet, transposed and some basic statistics (mean and standard deviation) are calculated. All results are auto-updated such that adjustments to individual fittings will directly be reflected.</w:t>
+      </w:r>
+    </w:p>
+    <w:p>
+      <w:pPr>
+        <w:pStyle w:val="berschrift3"/>
+      </w:pPr>
+      <w:r>
+        <w:t>Parameters</w:t>
+      </w:r>
+    </w:p>
+    <w:p>
+      <w:pPr>
+        <w:pStyle w:val="Listeneintrag3"/>
+      </w:pPr>
+      <w:r>
+        <w:rPr>
+          <w:i/>
+          <w:iCs/>
+        </w:rPr>
+        <w:t>Name</w:t>
+      </w:r>
+      <w:r>
+        <w:t>:</w:t>
+      </w:r>
+      <w:r>
+        <w:tab/>
+      </w:r>
+      <w:r>
+        <w:t>The dataset identifier used to name the result sheets.</w:t>
+      </w:r>
+    </w:p>
+    <w:p>
+      <w:pPr>
+        <w:pStyle w:val="Listeneintrag3"/>
+      </w:pPr>
+      <w:r>
+        <w:rPr>
+          <w:i/>
+          <w:iCs/>
+        </w:rPr>
+        <w:t>Target Column</w:t>
+      </w:r>
+      <w:r>
+        <w:t>:</w:t>
+      </w:r>
+      <w:r>
+        <w:tab/>
+      </w:r>
+      <w:r>
+        <w:t xml:space="preserve">The source column from the </w:t>
+      </w:r>
       <w:r>
         <w:rPr>
           <w:i/>
@@ -2716,76 +2826,6 @@
         </w:rPr>
         <w:t>PeakProperties</w:t>
       </w:r>
-      <w:proofErr w:type="spellEnd"/>
-      <w:r>
-        <w:rPr>
-          <w:i/>
-          <w:iCs/>
-        </w:rPr>
-        <w:t>*</w:t>
-      </w:r>
-      <w:r>
-        <w:t xml:space="preserve"> worksheets in the currently active workbook. The data are collected in a new sheet, transposed and some basic statistics (mean and standard deviation) are calculated. All results are auto-updated such that adjustments to individual fittings will directly be reflected.</w:t>
-      </w:r>
-    </w:p>
-    <w:p>
-      <w:pPr>
-        <w:pStyle w:val="berschrift3"/>
-      </w:pPr>
-      <w:r>
-        <w:t>Parameters</w:t>
-      </w:r>
-    </w:p>
-    <w:p>
-      <w:pPr>
-        <w:pStyle w:val="Listeneintrag3"/>
-      </w:pPr>
-      <w:r>
-        <w:rPr>
-          <w:i/>
-          <w:iCs/>
-        </w:rPr>
-        <w:t>Name</w:t>
-      </w:r>
-      <w:r>
-        <w:t>:</w:t>
-      </w:r>
-      <w:r>
-        <w:tab/>
-      </w:r>
-      <w:r>
-        <w:t>The dataset identifier used to name the result sheets.</w:t>
-      </w:r>
-    </w:p>
-    <w:p>
-      <w:pPr>
-        <w:pStyle w:val="Listeneintrag3"/>
-      </w:pPr>
-      <w:r>
-        <w:rPr>
-          <w:i/>
-          <w:iCs/>
-        </w:rPr>
-        <w:t>Target Column</w:t>
-      </w:r>
-      <w:r>
-        <w:t>:</w:t>
-      </w:r>
-      <w:r>
-        <w:tab/>
-      </w:r>
-      <w:r>
-        <w:t xml:space="preserve">The source column from the </w:t>
-      </w:r>
-      <w:proofErr w:type="spellStart"/>
-      <w:r>
-        <w:rPr>
-          <w:i/>
-          <w:iCs/>
-        </w:rPr>
-        <w:t>PeakProperties</w:t>
-      </w:r>
-      <w:proofErr w:type="spellEnd"/>
       <w:r>
         <w:t xml:space="preserve"> sheet.</w:t>
       </w:r>
@@ -2794,11 +2834,10 @@
       <w:pPr>
         <w:pStyle w:val="berschrift2"/>
       </w:pPr>
-      <w:proofErr w:type="spellStart"/>
-      <w:r>
+      <w:r>
+        <w:lastRenderedPageBreak/>
         <w:t>alignText</w:t>
       </w:r>
-      <w:proofErr w:type="spellEnd"/>
     </w:p>
     <w:p>
       <w:pPr>
@@ -2952,12 +2991,9 @@
       <w:pPr>
         <w:pStyle w:val="berschrift2"/>
       </w:pPr>
-      <w:proofErr w:type="spellStart"/>
-      <w:r>
-        <w:lastRenderedPageBreak/>
+      <w:r>
         <w:t>renameWbs</w:t>
       </w:r>
-      <w:proofErr w:type="spellEnd"/>
     </w:p>
     <w:p>
       <w:pPr>
@@ -2997,18 +3033,59 @@
       <w:pPr>
         <w:pStyle w:val="berschrift2"/>
       </w:pPr>
-      <w:proofErr w:type="spellStart"/>
-      <w:r>
-        <w:t>setLowerBound</w:t>
-      </w:r>
-      <w:proofErr w:type="spellEnd"/>
+      <w:r>
+        <w:t xml:space="preserve">setLowerBound </w:t>
+      </w:r>
+      <w:r>
+        <w:t>(</w:t>
+      </w:r>
+      <w:r>
+        <w:rPr>
+          <w:i/>
+          <w:iCs/>
+        </w:rPr>
+        <w:t>lowerBound</w:t>
+      </w:r>
+      <w:r>
+        <w:t> = 0</w:t>
+      </w:r>
+      <w:r>
+        <w:t>)</w:t>
+      </w:r>
+    </w:p>
+    <w:p>
+      <w:pPr>
+        <w:pStyle w:val="Flietext2"/>
+      </w:pPr>
+      <w:r>
+        <w:t xml:space="preserve">Replaces all values in the active worksheet smaller than </w:t>
+      </w:r>
+      <w:r>
+        <w:rPr>
+          <w:i/>
+          <w:iCs/>
+        </w:rPr>
+        <w:t>lowerBound</w:t>
+      </w:r>
       <w:r>
         <w:t xml:space="preserve"> </w:t>
       </w:r>
       <w:r>
-        <w:t>(</w:t>
-      </w:r>
-      <w:proofErr w:type="spellStart"/>
+        <w:t xml:space="preserve">with </w:t>
+      </w:r>
+      <w:r>
+        <w:rPr>
+          <w:i/>
+          <w:iCs/>
+        </w:rPr>
+        <w:t>0</w:t>
+      </w:r>
+      <w:r>
+        <w:t>.</w:t>
+      </w:r>
+      <w:r>
+        <w:t xml:space="preserve"> </w:t>
+      </w:r>
       <w:r>
         <w:rPr>
           <w:i/>
@@ -3016,12 +3093,37 @@
         </w:rPr>
         <w:t>lowerBound</w:t>
       </w:r>
-      <w:proofErr w:type="spellEnd"/>
-      <w:r>
-        <w:t> = 0</w:t>
-      </w:r>
-      <w:r>
-        <w:t>)</w:t>
+      <w:r>
+        <w:t xml:space="preserve"> </w:t>
+      </w:r>
+      <w:r>
+        <w:t>default</w:t>
+      </w:r>
+      <w:r>
+        <w:t>s</w:t>
+      </w:r>
+      <w:r>
+        <w:t xml:space="preserve"> to </w:t>
+      </w:r>
+      <w:r>
+        <w:rPr>
+          <w:i/>
+          <w:iCs/>
+        </w:rPr>
+        <w:t>0</w:t>
+      </w:r>
+      <w:r>
+        <w:t xml:space="preserve"> if omitted (all negative data are set to </w:t>
+      </w:r>
+      <w:r>
+        <w:rPr>
+          <w:i/>
+          <w:iCs/>
+        </w:rPr>
+        <w:t>0</w:t>
+      </w:r>
+      <w:r>
+        <w:t>).</w:t>
       </w:r>
     </w:p>
     <w:p>
@@ -3029,9 +3131,8 @@
         <w:pStyle w:val="Flietext2"/>
       </w:pPr>
       <w:r>
-        <w:t xml:space="preserve">Replaces all values in the active worksheet smaller than </w:t>
-      </w:r>
-      <w:proofErr w:type="spellStart"/>
+        <w:t xml:space="preserve">Note that the </w:t>
+      </w:r>
       <w:r>
         <w:rPr>
           <w:i/>
@@ -3039,84 +3140,6 @@
         </w:rPr>
         <w:t>lowerBound</w:t>
       </w:r>
-      <w:proofErr w:type="spellEnd"/>
-      <w:r>
-        <w:t xml:space="preserve"> </w:t>
-      </w:r>
-      <w:r>
-        <w:t xml:space="preserve">with </w:t>
-      </w:r>
-      <w:r>
-        <w:rPr>
-          <w:i/>
-          <w:iCs/>
-        </w:rPr>
-        <w:t>0</w:t>
-      </w:r>
-      <w:r>
-        <w:t>.</w:t>
-      </w:r>
-      <w:r>
-        <w:t xml:space="preserve"> </w:t>
-      </w:r>
-      <w:proofErr w:type="spellStart"/>
-      <w:r>
-        <w:rPr>
-          <w:i/>
-          <w:iCs/>
-        </w:rPr>
-        <w:t>lowerBound</w:t>
-      </w:r>
-      <w:proofErr w:type="spellEnd"/>
-      <w:r>
-        <w:t xml:space="preserve"> </w:t>
-      </w:r>
-      <w:r>
-        <w:t>default</w:t>
-      </w:r>
-      <w:r>
-        <w:t>s</w:t>
-      </w:r>
-      <w:r>
-        <w:t xml:space="preserve"> to </w:t>
-      </w:r>
-      <w:r>
-        <w:rPr>
-          <w:i/>
-          <w:iCs/>
-        </w:rPr>
-        <w:t>0</w:t>
-      </w:r>
-      <w:r>
-        <w:t xml:space="preserve"> if omitted (all negative data are set to </w:t>
-      </w:r>
-      <w:r>
-        <w:rPr>
-          <w:i/>
-          <w:iCs/>
-        </w:rPr>
-        <w:t>0</w:t>
-      </w:r>
-      <w:r>
-        <w:t>).</w:t>
-      </w:r>
-    </w:p>
-    <w:p>
-      <w:pPr>
-        <w:pStyle w:val="Flietext2"/>
-      </w:pPr>
-      <w:r>
-        <w:t xml:space="preserve">Note that the </w:t>
-      </w:r>
-      <w:proofErr w:type="spellStart"/>
-      <w:r>
-        <w:rPr>
-          <w:i/>
-          <w:iCs/>
-        </w:rPr>
-        <w:t>lowerBound</w:t>
-      </w:r>
-      <w:proofErr w:type="spellEnd"/>
       <w:r>
         <w:t xml:space="preserve"> parameter must be passed when calling the method.</w:t>
       </w:r>
@@ -3216,14 +3239,27 @@
     <w:r>
       <w:t xml:space="preserve"> of </w:t>
     </w:r>
-    <w:fldSimple w:instr=" NUMPAGES  \* Arabic  \* MERGEFORMAT ">
-      <w:r>
-        <w:rPr>
-          <w:noProof/>
-        </w:rPr>
-        <w:t>5</w:t>
-      </w:r>
-    </w:fldSimple>
+    <w:r>
+      <w:fldChar w:fldCharType="begin"/>
+    </w:r>
+    <w:r>
+      <w:instrText xml:space="preserve"> NUMPAGES  \* Arabic  \* MERGEFORMAT </w:instrText>
+    </w:r>
+    <w:r>
+      <w:fldChar w:fldCharType="separate"/>
+    </w:r>
+    <w:r>
+      <w:rPr>
+        <w:noProof/>
+      </w:rPr>
+      <w:t>5</w:t>
+    </w:r>
+    <w:r>
+      <w:rPr>
+        <w:noProof/>
+      </w:rPr>
+      <w:fldChar w:fldCharType="end"/>
+    </w:r>
   </w:p>
 </w:ftr>
 </file>

</xml_diff>

<commit_message>
Add ReadMe from 210311.
</commit_message>
<xml_diff>
--- a/docs/ReadMe.docx
+++ b/docs/ReadMe.docx
@@ -51,12 +51,18 @@
         <w:rPr>
           <w:rFonts w:asciiTheme="minorHAnsi" w:hAnsiTheme="minorHAnsi" w:cstheme="minorHAnsi"/>
         </w:rPr>
-        <w:t>10</w:t>
+        <w:t>1</w:t>
       </w:r>
       <w:r>
         <w:rPr>
           <w:rFonts w:asciiTheme="minorHAnsi" w:hAnsiTheme="minorHAnsi" w:cstheme="minorHAnsi"/>
         </w:rPr>
+        <w:t>1</w:t>
+      </w:r>
+      <w:r>
+        <w:rPr>
+          <w:rFonts w:asciiTheme="minorHAnsi" w:hAnsiTheme="minorHAnsi" w:cstheme="minorHAnsi"/>
+        </w:rPr>
         <w:t>.</w:t>
       </w:r>
       <w:r>
@@ -89,7 +95,7 @@
         <w:pStyle w:val="Flietext"/>
       </w:pPr>
       <w:r>
-        <w:t xml:space="preserve">This is a medium-size </w:t>
+        <w:t xml:space="preserve">This is a </w:t>
       </w:r>
       <w:r>
         <w:rPr>
@@ -116,31 +122,11 @@
       <w:r>
         <w:t>.</w:t>
       </w:r>
-    </w:p>
-    <w:p>
-      <w:pPr>
-        <w:pStyle w:val="Flietext"/>
-      </w:pPr>
-      <w:r>
-        <w:t xml:space="preserve">No warranty is given for functionality or correctness, so please verify all results generated with this script manually. </w:t>
-      </w:r>
-      <w:r>
-        <w:rPr>
-          <mc:AlternateContent>
-            <mc:Choice Requires="w16se"/>
-            <mc:Fallback>
-              <w:rFonts w:ascii="Segoe UI Emoji" w:eastAsia="Segoe UI Emoji" w:hAnsi="Segoe UI Emoji" w:cs="Segoe UI Emoji"/>
-            </mc:Fallback>
-          </mc:AlternateContent>
-        </w:rPr>
-        <mc:AlternateContent>
-          <mc:Choice Requires="w16se">
-            <w16se:symEx w16se:font="Segoe UI Emoji" w16se:char="1F60A"/>
-          </mc:Choice>
-          <mc:Fallback>
-            <w:t>😊</w:t>
-          </mc:Fallback>
-        </mc:AlternateContent>
+      <w:r>
+        <w:t xml:space="preserve"> </w:t>
+      </w:r>
+      <w:r>
+        <w:t>No warranty is given for functionality or correctness, please verify all results generated with this script manually.</w:t>
       </w:r>
     </w:p>
     <w:p>
@@ -765,47 +751,47 @@
         <w:pStyle w:val="Flietext"/>
       </w:pPr>
       <w:r>
+        <w:t>Subfunctions are in the header files (</w:t>
+      </w:r>
+      <w:r>
+        <w:rPr>
+          <w:i/>
+          <w:iCs/>
+        </w:rPr>
+        <w:t>*.h</w:t>
+      </w:r>
+      <w:r>
+        <w:t xml:space="preserve">) in the corresponding subfolders. These functions can in principle also be called from the </w:t>
+      </w:r>
+      <w:r>
+        <w:rPr>
+          <w:i/>
+          <w:iCs/>
+        </w:rPr>
+        <w:t>Script Window</w:t>
+      </w:r>
+      <w:r>
+        <w:t xml:space="preserve">, however, in this case the function parameters </w:t>
+      </w:r>
+      <w:r>
+        <w:t>must</w:t>
+      </w:r>
+      <w:r>
+        <w:t xml:space="preserve"> be passed </w:t>
+      </w:r>
+      <w:r>
+        <w:t>immediately</w:t>
+      </w:r>
+      <w:r>
+        <w:t>.</w:t>
+      </w:r>
+    </w:p>
+    <w:p>
+      <w:pPr>
+        <w:pStyle w:val="berschrift2"/>
+      </w:pPr>
+      <w:r>
         <w:lastRenderedPageBreak/>
-        <w:t>Subfunctions are in the header files (</w:t>
-      </w:r>
-      <w:r>
-        <w:rPr>
-          <w:i/>
-          <w:iCs/>
-        </w:rPr>
-        <w:t>*.h</w:t>
-      </w:r>
-      <w:r>
-        <w:t xml:space="preserve">) in the corresponding subfolders. These functions can in principle also be called from the </w:t>
-      </w:r>
-      <w:r>
-        <w:rPr>
-          <w:i/>
-          <w:iCs/>
-        </w:rPr>
-        <w:t>Script Window</w:t>
-      </w:r>
-      <w:r>
-        <w:t xml:space="preserve">, however, in this case the function parameters </w:t>
-      </w:r>
-      <w:r>
-        <w:t>must</w:t>
-      </w:r>
-      <w:r>
-        <w:t xml:space="preserve"> be passed </w:t>
-      </w:r>
-      <w:r>
-        <w:t>immediately</w:t>
-      </w:r>
-      <w:r>
-        <w:t>.</w:t>
-      </w:r>
-    </w:p>
-    <w:p>
-      <w:pPr>
-        <w:pStyle w:val="berschrift2"/>
-      </w:pPr>
-      <w:r>
         <w:t>import</w:t>
       </w:r>
     </w:p>
@@ -1006,7 +992,13 @@
         <w:t>X</w:t>
       </w:r>
       <w:r>
-        <w:t>-Columns of all imported files except the first.</w:t>
+        <w:t>-</w:t>
+      </w:r>
+      <w:r>
+        <w:t>c</w:t>
+      </w:r>
+      <w:r>
+        <w:t>olumns of all imported files except the first.</w:t>
       </w:r>
     </w:p>
     <w:p>
@@ -1018,11 +1010,20 @@
           <w:i/>
           <w:iCs/>
         </w:rPr>
-        <w:t>Create Sparklines?</w:t>
+        <w:t xml:space="preserve">Create </w:t>
+      </w:r>
+      <w:proofErr w:type="gramStart"/>
+      <w:r>
+        <w:rPr>
+          <w:i/>
+          <w:iCs/>
+        </w:rPr>
+        <w:t>Sparklines?</w:t>
       </w:r>
       <w:r>
         <w:t>:</w:t>
       </w:r>
+      <w:proofErr w:type="gramEnd"/>
       <w:r>
         <w:tab/>
       </w:r>
@@ -1093,6 +1094,7 @@
       <w:r>
         <w:t xml:space="preserve"> </w:t>
       </w:r>
+      <w:proofErr w:type="spellStart"/>
       <w:r>
         <w:rPr>
           <w:i/>
@@ -1100,6 +1102,7 @@
         </w:rPr>
         <w:t>UVProbe</w:t>
       </w:r>
+      <w:proofErr w:type="spellEnd"/>
       <w:r>
         <w:t>. Imported file names will be written to the column comments.</w:t>
       </w:r>
@@ -1361,20 +1364,38 @@
         <w:t>XML-</w:t>
       </w:r>
       <w:r>
-        <w:t xml:space="preserve">Files generated via the </w:t>
-      </w:r>
-      <w:r>
-        <w:rPr>
-          <w:i/>
-          <w:iCs/>
-        </w:rPr>
-        <w:t>ImageJ TrackMate</w:t>
+        <w:t>Files generated via</w:t>
       </w:r>
       <w:r>
         <w:t xml:space="preserve"> </w:t>
       </w:r>
       <w:r>
-        <w:t xml:space="preserve">analysis containing particle tracking information. The map metadata </w:t>
+        <w:rPr>
+          <w:i/>
+          <w:iCs/>
+        </w:rPr>
+        <w:t xml:space="preserve">ImageJ </w:t>
+      </w:r>
+      <w:proofErr w:type="spellStart"/>
+      <w:r>
+        <w:rPr>
+          <w:i/>
+          <w:iCs/>
+        </w:rPr>
+        <w:t>TrackMate</w:t>
+      </w:r>
+      <w:proofErr w:type="spellEnd"/>
+      <w:r>
+        <w:t xml:space="preserve"> </w:t>
+      </w:r>
+      <w:r>
+        <w:t xml:space="preserve">containing particle tracking information. </w:t>
+      </w:r>
+      <w:r>
+        <w:t>M</w:t>
+      </w:r>
+      <w:r>
+        <w:t xml:space="preserve">etadata </w:t>
       </w:r>
       <w:r>
         <w:t>(</w:t>
@@ -1504,7 +1525,6 @@
           <w:i/>
           <w:iCs/>
         </w:rPr>
-        <w:lastRenderedPageBreak/>
         <w:t>Worksheet</w:t>
       </w:r>
       <w:r>
@@ -1536,13 +1556,19 @@
         <w:tab/>
       </w:r>
       <w:r>
-        <w:t>Dropdown field to select the user parameter row containing the reference data (in the current worksheet) or connecting the data and reference worksheet</w:t>
+        <w:t>Dropdown field to select the user parameter containing the reference data (in the current worksheet) or connecting the data and reference worksheet</w:t>
       </w:r>
       <w:r>
         <w:t>s</w:t>
       </w:r>
       <w:r>
-        <w:t xml:space="preserve"> (only in selected methods).</w:t>
+        <w:t xml:space="preserve"> (only in sele</w:t>
+      </w:r>
+      <w:r>
+        <w:t>cted methods</w:t>
+      </w:r>
+      <w:r>
+        <w:t>).</w:t>
       </w:r>
     </w:p>
     <w:p>
@@ -1550,6 +1576,7 @@
         <w:pStyle w:val="berschrift3"/>
       </w:pPr>
       <w:r>
+        <w:lastRenderedPageBreak/>
         <w:t>Method</w:t>
       </w:r>
       <w:r>
@@ -1824,11 +1851,19 @@
         <w:t xml:space="preserve">sheet. This method is based on the Whitaker-Hayer algorithm, see </w:t>
       </w:r>
       <w:hyperlink r:id="rId8" w:history="1">
+        <w:proofErr w:type="spellStart"/>
         <w:r>
           <w:rPr>
             <w:rStyle w:val="Hyperlink"/>
           </w:rPr>
-          <w:t>Chemolab 2018</w:t>
+          <w:t>Chemolab</w:t>
+        </w:r>
+        <w:proofErr w:type="spellEnd"/>
+        <w:r>
+          <w:rPr>
+            <w:rStyle w:val="Hyperlink"/>
+          </w:rPr>
+          <w:t xml:space="preserve"> 2018</w:t>
         </w:r>
       </w:hyperlink>
       <w:r>
@@ -1907,35 +1942,13 @@
         <w:t>Applies a setup calibration curve to the source data by division.</w:t>
       </w:r>
       <w:r>
-        <w:t xml:space="preserve"> Currently, on</w:t>
-      </w:r>
-      <w:r>
-        <w:t>ly</w:t>
-      </w:r>
-      <w:r>
-        <w:t xml:space="preserve"> the first two columns of the reference worksheet are </w:t>
-      </w:r>
-      <w:r>
-        <w:t>used</w:t>
-      </w:r>
-      <w:r>
-        <w:t xml:space="preserve"> as </w:t>
-      </w:r>
-      <w:r>
-        <w:t>a single</w:t>
-      </w:r>
-      <w:r>
         <w:t xml:space="preserve"> </w:t>
       </w:r>
       <w:r>
-        <w:rPr>
-          <w:i/>
-          <w:iCs/>
-        </w:rPr>
-        <w:t>XY</w:t>
-      </w:r>
-      <w:r>
-        <w:t xml:space="preserve"> dataset.</w:t>
+        <w:t>If no reference user label is selected, this method defaults to</w:t>
+      </w:r>
+      <w:r>
+        <w:t xml:space="preserve"> the first two columns of the reference worksheet</w:t>
       </w:r>
     </w:p>
     <w:p>
@@ -1974,6 +1987,13 @@
         </w:rPr>
         <w:t>Worksheet</w:t>
       </w:r>
+      <w:r>
+        <w:rPr>
+          <w:i/>
+          <w:iCs/>
+        </w:rPr>
+        <w:t>, Parameter</w:t>
+      </w:r>
     </w:p>
     <w:p>
       <w:pPr>
@@ -2176,7 +2196,6 @@
           <w:i/>
           <w:iCs/>
         </w:rPr>
-        <w:lastRenderedPageBreak/>
         <w:t>Data Normalisation</w:t>
       </w:r>
       <w:r>
@@ -2229,8 +2248,11 @@
     <w:p>
       <w:pPr>
         <w:pStyle w:val="berschrift2"/>
-      </w:pPr>
-      <w:r>
+        <w:pageBreakBefore/>
+        <w:ind w:left="850"/>
+      </w:pPr>
+      <w:r>
+        <w:lastRenderedPageBreak/>
         <w:t>analys</w:t>
       </w:r>
       <w:r>
@@ -2759,12 +2781,21 @@
       <w:r>
         <w:t xml:space="preserve">Convenience method for peak fitting that collects a selected column from all </w:t>
       </w:r>
-      <w:r>
-        <w:rPr>
-          <w:i/>
-          <w:iCs/>
-        </w:rPr>
-        <w:t>PeakProperties*</w:t>
+      <w:proofErr w:type="spellStart"/>
+      <w:r>
+        <w:rPr>
+          <w:i/>
+          <w:iCs/>
+        </w:rPr>
+        <w:t>PeakProperties</w:t>
+      </w:r>
+      <w:proofErr w:type="spellEnd"/>
+      <w:r>
+        <w:rPr>
+          <w:i/>
+          <w:iCs/>
+        </w:rPr>
+        <w:t>*</w:t>
       </w:r>
       <w:r>
         <w:t xml:space="preserve"> worksheets in the currently active workbook. The data are collected in a new sheet, transposed and some basic statistics (mean and standard deviation) are calculated. All results are auto-updated such that adjustments to individual fittings will directly be reflected.</w:t>
@@ -2819,6 +2850,7 @@
       <w:r>
         <w:t xml:space="preserve">The source column from the </w:t>
       </w:r>
+      <w:proofErr w:type="spellStart"/>
       <w:r>
         <w:rPr>
           <w:i/>
@@ -2826,6 +2858,7 @@
         </w:rPr>
         <w:t>PeakProperties</w:t>
       </w:r>
+      <w:proofErr w:type="spellEnd"/>
       <w:r>
         <w:t xml:space="preserve"> sheet.</w:t>
       </w:r>
@@ -2833,11 +2866,15 @@
     <w:p>
       <w:pPr>
         <w:pStyle w:val="berschrift2"/>
-      </w:pPr>
+        <w:pageBreakBefore/>
+        <w:ind w:left="850"/>
+      </w:pPr>
+      <w:proofErr w:type="spellStart"/>
       <w:r>
         <w:lastRenderedPageBreak/>
         <w:t>alignText</w:t>
       </w:r>
+      <w:proofErr w:type="spellEnd"/>
     </w:p>
     <w:p>
       <w:pPr>
@@ -2991,9 +3028,11 @@
       <w:pPr>
         <w:pStyle w:val="berschrift2"/>
       </w:pPr>
+      <w:proofErr w:type="spellStart"/>
       <w:r>
         <w:t>renameWbs</w:t>
       </w:r>
+      <w:proofErr w:type="spellEnd"/>
     </w:p>
     <w:p>
       <w:pPr>
@@ -3033,12 +3072,18 @@
       <w:pPr>
         <w:pStyle w:val="berschrift2"/>
       </w:pPr>
-      <w:r>
-        <w:t xml:space="preserve">setLowerBound </w:t>
+      <w:proofErr w:type="spellStart"/>
+      <w:r>
+        <w:t>setLowerBound</w:t>
+      </w:r>
+      <w:proofErr w:type="spellEnd"/>
+      <w:r>
+        <w:t xml:space="preserve"> </w:t>
       </w:r>
       <w:r>
         <w:t>(</w:t>
       </w:r>
+      <w:proofErr w:type="spellStart"/>
       <w:r>
         <w:rPr>
           <w:i/>
@@ -3046,6 +3091,7 @@
         </w:rPr>
         <w:t>lowerBound</w:t>
       </w:r>
+      <w:proofErr w:type="spellEnd"/>
       <w:r>
         <w:t> = 0</w:t>
       </w:r>
@@ -3060,6 +3106,7 @@
       <w:r>
         <w:t xml:space="preserve">Replaces all values in the active worksheet smaller than </w:t>
       </w:r>
+      <w:proofErr w:type="spellStart"/>
       <w:r>
         <w:rPr>
           <w:i/>
@@ -3067,6 +3114,7 @@
         </w:rPr>
         <w:t>lowerBound</w:t>
       </w:r>
+      <w:proofErr w:type="spellEnd"/>
       <w:r>
         <w:t xml:space="preserve"> </w:t>
       </w:r>
@@ -3086,6 +3134,7 @@
       <w:r>
         <w:t xml:space="preserve"> </w:t>
       </w:r>
+      <w:proofErr w:type="spellStart"/>
       <w:r>
         <w:rPr>
           <w:i/>
@@ -3093,6 +3142,7 @@
         </w:rPr>
         <w:t>lowerBound</w:t>
       </w:r>
+      <w:proofErr w:type="spellEnd"/>
       <w:r>
         <w:t xml:space="preserve"> </w:t>
       </w:r>
@@ -3133,6 +3183,7 @@
       <w:r>
         <w:t xml:space="preserve">Note that the </w:t>
       </w:r>
+      <w:proofErr w:type="spellStart"/>
       <w:r>
         <w:rPr>
           <w:i/>
@@ -3140,6 +3191,7 @@
         </w:rPr>
         <w:t>lowerBound</w:t>
       </w:r>
+      <w:proofErr w:type="spellEnd"/>
       <w:r>
         <w:t xml:space="preserve"> parameter must be passed when calling the method.</w:t>
       </w:r>
@@ -3239,27 +3291,14 @@
     <w:r>
       <w:t xml:space="preserve"> of </w:t>
     </w:r>
-    <w:r>
-      <w:fldChar w:fldCharType="begin"/>
-    </w:r>
-    <w:r>
-      <w:instrText xml:space="preserve"> NUMPAGES  \* Arabic  \* MERGEFORMAT </w:instrText>
-    </w:r>
-    <w:r>
-      <w:fldChar w:fldCharType="separate"/>
-    </w:r>
-    <w:r>
-      <w:rPr>
-        <w:noProof/>
-      </w:rPr>
-      <w:t>5</w:t>
-    </w:r>
-    <w:r>
-      <w:rPr>
-        <w:noProof/>
-      </w:rPr>
-      <w:fldChar w:fldCharType="end"/>
-    </w:r>
+    <w:fldSimple w:instr=" NUMPAGES  \* Arabic  \* MERGEFORMAT ">
+      <w:r>
+        <w:rPr>
+          <w:noProof/>
+        </w:rPr>
+        <w:t>5</w:t>
+      </w:r>
+    </w:fldSimple>
   </w:p>
 </w:ftr>
 </file>

</xml_diff>

<commit_message>
Add ReadMe from 210613.
</commit_message>
<xml_diff>
--- a/docs/ReadMe.docx
+++ b/docs/ReadMe.docx
@@ -1,6 +1,6 @@
 
 <file path=word/document.xml><?xml version="1.0" encoding="utf-8"?>
-<w:document xmlns:wpc="http://schemas.microsoft.com/office/word/2010/wordprocessingCanvas" xmlns:cx="http://schemas.microsoft.com/office/drawing/2014/chartex" xmlns:cx1="http://schemas.microsoft.com/office/drawing/2015/9/8/chartex" xmlns:cx2="http://schemas.microsoft.com/office/drawing/2015/10/21/chartex" xmlns:cx3="http://schemas.microsoft.com/office/drawing/2016/5/9/chartex" xmlns:cx4="http://schemas.microsoft.com/office/drawing/2016/5/10/chartex" xmlns:cx5="http://schemas.microsoft.com/office/drawing/2016/5/11/chartex" xmlns:cx6="http://schemas.microsoft.com/office/drawing/2016/5/12/chartex" xmlns:cx7="http://schemas.microsoft.com/office/drawing/2016/5/13/chartex" xmlns:cx8="http://schemas.microsoft.com/office/drawing/2016/5/14/chartex" xmlns:mc="http://schemas.openxmlformats.org/markup-compatibility/2006" xmlns:aink="http://schemas.microsoft.com/office/drawing/2016/ink" xmlns:am3d="http://schemas.microsoft.com/office/drawing/2017/model3d" xmlns:o="urn:schemas-microsoft-com:office:office" xmlns:r="http://schemas.openxmlformats.org/officeDocument/2006/relationships" xmlns:m="http://schemas.openxmlformats.org/officeDocument/2006/math" xmlns:v="urn:schemas-microsoft-com:vml" xmlns:wp14="http://schemas.microsoft.com/office/word/2010/wordprocessingDrawing" xmlns:wp="http://schemas.openxmlformats.org/drawingml/2006/wordprocessingDrawing" xmlns:w10="urn:schemas-microsoft-com:office:word" xmlns:w="http://schemas.openxmlformats.org/wordprocessingml/2006/main" xmlns:w14="http://schemas.microsoft.com/office/word/2010/wordml" xmlns:w15="http://schemas.microsoft.com/office/word/2012/wordml" xmlns:w16cex="http://schemas.microsoft.com/office/word/2018/wordml/cex" xmlns:w16cid="http://schemas.microsoft.com/office/word/2016/wordml/cid" xmlns:w16="http://schemas.microsoft.com/office/word/2018/wordml" xmlns:w16se="http://schemas.microsoft.com/office/word/2015/wordml/symex" xmlns:wpg="http://schemas.microsoft.com/office/word/2010/wordprocessingGroup" xmlns:wpi="http://schemas.microsoft.com/office/word/2010/wordprocessingInk" xmlns:wne="http://schemas.microsoft.com/office/word/2006/wordml" xmlns:wps="http://schemas.microsoft.com/office/word/2010/wordprocessingShape" mc:Ignorable="w14 w15 w16se w16cid w16 w16cex wp14">
+<w:document xmlns:wpc="http://schemas.microsoft.com/office/word/2010/wordprocessingCanvas" xmlns:cx="http://schemas.microsoft.com/office/drawing/2014/chartex" xmlns:cx1="http://schemas.microsoft.com/office/drawing/2015/9/8/chartex" xmlns:cx2="http://schemas.microsoft.com/office/drawing/2015/10/21/chartex" xmlns:cx3="http://schemas.microsoft.com/office/drawing/2016/5/9/chartex" xmlns:cx4="http://schemas.microsoft.com/office/drawing/2016/5/10/chartex" xmlns:cx5="http://schemas.microsoft.com/office/drawing/2016/5/11/chartex" xmlns:cx6="http://schemas.microsoft.com/office/drawing/2016/5/12/chartex" xmlns:cx7="http://schemas.microsoft.com/office/drawing/2016/5/13/chartex" xmlns:cx8="http://schemas.microsoft.com/office/drawing/2016/5/14/chartex" xmlns:mc="http://schemas.openxmlformats.org/markup-compatibility/2006" xmlns:aink="http://schemas.microsoft.com/office/drawing/2016/ink" xmlns:am3d="http://schemas.microsoft.com/office/drawing/2017/model3d" xmlns:o="urn:schemas-microsoft-com:office:office" xmlns:r="http://schemas.openxmlformats.org/officeDocument/2006/relationships" xmlns:m="http://schemas.openxmlformats.org/officeDocument/2006/math" xmlns:v="urn:schemas-microsoft-com:vml" xmlns:wp14="http://schemas.microsoft.com/office/word/2010/wordprocessingDrawing" xmlns:wp="http://schemas.openxmlformats.org/drawingml/2006/wordprocessingDrawing" xmlns:w10="urn:schemas-microsoft-com:office:word" xmlns:w="http://schemas.openxmlformats.org/wordprocessingml/2006/main" xmlns:w14="http://schemas.microsoft.com/office/word/2010/wordml" xmlns:w15="http://schemas.microsoft.com/office/word/2012/wordml" xmlns:w16cex="http://schemas.microsoft.com/office/word/2018/wordml/cex" xmlns:w16cid="http://schemas.microsoft.com/office/word/2016/wordml/cid" xmlns:w16="http://schemas.microsoft.com/office/word/2018/wordml" xmlns:w16sdtdh="http://schemas.microsoft.com/office/word/2020/wordml/sdtdatahash" xmlns:w16se="http://schemas.microsoft.com/office/word/2015/wordml/symex" xmlns:wpg="http://schemas.microsoft.com/office/word/2010/wordprocessingGroup" xmlns:wpi="http://schemas.microsoft.com/office/word/2010/wordprocessingInk" xmlns:wne="http://schemas.microsoft.com/office/word/2006/wordml" xmlns:wps="http://schemas.microsoft.com/office/word/2010/wordprocessingShape" mc:Ignorable="w14 w15 w16se w16cid w16 w16cex w16sdtdh wp14">
   <w:body>
     <w:p>
       <w:pPr>
@@ -57,37 +57,76 @@
         <w:rPr>
           <w:rFonts w:asciiTheme="minorHAnsi" w:hAnsiTheme="minorHAnsi" w:cstheme="minorHAnsi"/>
         </w:rPr>
+        <w:t>3</w:t>
+      </w:r>
+      <w:r>
+        <w:rPr>
+          <w:rFonts w:asciiTheme="minorHAnsi" w:hAnsiTheme="minorHAnsi" w:cstheme="minorHAnsi"/>
+        </w:rPr>
+        <w:t>.</w:t>
+      </w:r>
+      <w:r>
+        <w:rPr>
+          <w:rFonts w:asciiTheme="minorHAnsi" w:hAnsiTheme="minorHAnsi" w:cstheme="minorHAnsi"/>
+        </w:rPr>
+        <w:t>0</w:t>
+      </w:r>
+      <w:r>
+        <w:rPr>
+          <w:rFonts w:asciiTheme="minorHAnsi" w:hAnsiTheme="minorHAnsi" w:cstheme="minorHAnsi"/>
+        </w:rPr>
+        <w:t>6</w:t>
+      </w:r>
+      <w:r>
+        <w:rPr>
+          <w:rFonts w:asciiTheme="minorHAnsi" w:hAnsiTheme="minorHAnsi" w:cstheme="minorHAnsi"/>
+        </w:rPr>
+        <w:t>.202</w:t>
+      </w:r>
+      <w:r>
+        <w:rPr>
+          <w:rFonts w:asciiTheme="minorHAnsi" w:hAnsiTheme="minorHAnsi" w:cstheme="minorHAnsi"/>
+        </w:rPr>
         <w:t>1</w:t>
       </w:r>
-      <w:r>
-        <w:rPr>
-          <w:rFonts w:asciiTheme="minorHAnsi" w:hAnsiTheme="minorHAnsi" w:cstheme="minorHAnsi"/>
-        </w:rPr>
+    </w:p>
+    <w:p>
+      <w:pPr>
+        <w:pStyle w:val="Flietext"/>
+      </w:pPr>
+      <w:r>
+        <w:t xml:space="preserve">This is a </w:t>
+      </w:r>
+      <w:r>
+        <w:rPr>
+          <w:i/>
+          <w:iCs/>
+        </w:rPr>
+        <w:t>OriginC</w:t>
+      </w:r>
+      <w:r>
+        <w:t xml:space="preserve"> library providing several script</w:t>
+      </w:r>
+      <w:r>
+        <w:t>s</w:t>
+      </w:r>
+      <w:r>
+        <w:t xml:space="preserve"> for importing, </w:t>
+      </w:r>
+      <w:r>
+        <w:t>handling,</w:t>
+      </w:r>
+      <w:r>
+        <w:t xml:space="preserve"> and evaluating spectroscopic data</w:t>
+      </w:r>
+      <w:r>
         <w:t>.</w:t>
       </w:r>
       <w:r>
-        <w:rPr>
-          <w:rFonts w:asciiTheme="minorHAnsi" w:hAnsiTheme="minorHAnsi" w:cstheme="minorHAnsi"/>
-        </w:rPr>
-        <w:t>0</w:t>
-      </w:r>
-      <w:r>
-        <w:rPr>
-          <w:rFonts w:asciiTheme="minorHAnsi" w:hAnsiTheme="minorHAnsi" w:cstheme="minorHAnsi"/>
-        </w:rPr>
-        <w:t>3</w:t>
-      </w:r>
-      <w:r>
-        <w:rPr>
-          <w:rFonts w:asciiTheme="minorHAnsi" w:hAnsiTheme="minorHAnsi" w:cstheme="minorHAnsi"/>
-        </w:rPr>
-        <w:t>.202</w:t>
-      </w:r>
-      <w:r>
-        <w:rPr>
-          <w:rFonts w:asciiTheme="minorHAnsi" w:hAnsiTheme="minorHAnsi" w:cstheme="minorHAnsi"/>
-        </w:rPr>
-        <w:t>1</w:t>
+        <w:t xml:space="preserve"> </w:t>
+      </w:r>
+      <w:r>
+        <w:t>No warranty is given for functionality or correctness, please verify all results generated with this script manually.</w:t>
       </w:r>
     </w:p>
     <w:p>
@@ -95,51 +134,12 @@
         <w:pStyle w:val="Flietext"/>
       </w:pPr>
       <w:r>
-        <w:t xml:space="preserve">This is a </w:t>
-      </w:r>
-      <w:r>
-        <w:rPr>
-          <w:i/>
-          <w:iCs/>
-        </w:rPr>
-        <w:t>OriginC</w:t>
-      </w:r>
-      <w:r>
-        <w:t xml:space="preserve"> library providing several script</w:t>
-      </w:r>
-      <w:r>
-        <w:t>s</w:t>
-      </w:r>
-      <w:r>
-        <w:t xml:space="preserve"> for importing, </w:t>
-      </w:r>
-      <w:r>
-        <w:t>handling,</w:t>
-      </w:r>
-      <w:r>
-        <w:t xml:space="preserve"> and evaluating spectroscopic data</w:t>
-      </w:r>
-      <w:r>
-        <w:t>.</w:t>
+        <w:t>All methods have been tested with</w:t>
       </w:r>
       <w:r>
         <w:t xml:space="preserve"> </w:t>
       </w:r>
       <w:r>
-        <w:t>No warranty is given for functionality or correctness, please verify all results generated with this script manually.</w:t>
-      </w:r>
-    </w:p>
-    <w:p>
-      <w:pPr>
-        <w:pStyle w:val="Flietext"/>
-      </w:pPr>
-      <w:r>
-        <w:t>All methods have been tested with</w:t>
-      </w:r>
-      <w:r>
-        <w:t xml:space="preserve"> </w:t>
-      </w:r>
-      <w:r>
         <w:rPr>
           <w:i/>
           <w:iCs/>
@@ -151,7 +151,28 @@
           <w:i/>
           <w:iCs/>
         </w:rPr>
-        <w:t>2018-2021</w:t>
+        <w:t>20</w:t>
+      </w:r>
+      <w:r>
+        <w:rPr>
+          <w:i/>
+          <w:iCs/>
+        </w:rPr>
+        <w:t>20</w:t>
+      </w:r>
+      <w:r>
+        <w:rPr>
+          <w:i/>
+          <w:iCs/>
+        </w:rPr>
+        <w:t>-2021</w:t>
+      </w:r>
+      <w:r>
+        <w:rPr>
+          <w:i/>
+          <w:iCs/>
+        </w:rPr>
+        <w:t>b</w:t>
       </w:r>
       <w:r>
         <w:t>;</w:t>
@@ -702,6 +723,180 @@
       </w:pPr>
       <w:bookmarkStart w:id="0" w:name="_Ref56096428"/>
       <w:r>
+        <w:t>Debugging</w:t>
+      </w:r>
+    </w:p>
+    <w:p>
+      <w:pPr>
+        <w:pStyle w:val="Flietext"/>
+      </w:pPr>
+      <w:r>
+        <w:t xml:space="preserve">If you need to debug the runtime of any function from this library or your own, you can use the new </w:t>
+      </w:r>
+      <w:proofErr w:type="gramStart"/>
+      <w:r>
+        <w:rPr>
+          <w:i/>
+          <w:iCs/>
+        </w:rPr>
+        <w:t>timer(</w:t>
+      </w:r>
+      <w:proofErr w:type="gramEnd"/>
+      <w:r>
+        <w:t>string</w:t>
+      </w:r>
+      <w:r>
+        <w:rPr>
+          <w:i/>
+          <w:iCs/>
+        </w:rPr>
+        <w:t xml:space="preserve"> </w:t>
+      </w:r>
+      <w:r>
+        <w:rPr>
+          <w:i/>
+          <w:iCs/>
+        </w:rPr>
+        <w:t>label)</w:t>
+      </w:r>
+      <w:r>
+        <w:t xml:space="preserve"> method.</w:t>
+      </w:r>
+    </w:p>
+    <w:p>
+      <w:pPr>
+        <w:pStyle w:val="Listeneintrag2"/>
+        <w:numPr>
+          <w:ilvl w:val="0"/>
+          <w:numId w:val="28"/>
+        </w:numPr>
+        <w:ind w:left="851" w:hanging="425"/>
+      </w:pPr>
+      <w:r>
+        <w:t xml:space="preserve">Skipping the </w:t>
+      </w:r>
+      <w:r>
+        <w:rPr>
+          <w:i/>
+          <w:iCs/>
+        </w:rPr>
+        <w:t>label</w:t>
+      </w:r>
+      <w:r>
+        <w:t xml:space="preserve"> parameter resets the timer without output:</w:t>
+      </w:r>
+    </w:p>
+    <w:p>
+      <w:pPr>
+        <w:pStyle w:val="Listeneintrag2"/>
+        <w:numPr>
+          <w:ilvl w:val="0"/>
+          <w:numId w:val="0"/>
+        </w:numPr>
+        <w:tabs>
+          <w:tab w:val="left" w:pos="3969"/>
+        </w:tabs>
+        <w:ind w:left="851"/>
+      </w:pPr>
+      <w:proofErr w:type="gramStart"/>
+      <w:r>
+        <w:rPr>
+          <w:i/>
+          <w:iCs/>
+        </w:rPr>
+        <w:t>timer(</w:t>
+      </w:r>
+      <w:proofErr w:type="gramEnd"/>
+      <w:r>
+        <w:rPr>
+          <w:i/>
+          <w:iCs/>
+        </w:rPr>
+        <w:t>)</w:t>
+      </w:r>
+      <w:r>
+        <w:t>;</w:t>
+      </w:r>
+      <w:r>
+        <w:tab/>
+        <w:t>(no output)</w:t>
+      </w:r>
+    </w:p>
+    <w:p>
+      <w:pPr>
+        <w:pStyle w:val="Listeneintrag2"/>
+        <w:numPr>
+          <w:ilvl w:val="0"/>
+          <w:numId w:val="28"/>
+        </w:numPr>
+        <w:ind w:left="851" w:hanging="425"/>
+      </w:pPr>
+      <w:r>
+        <w:t xml:space="preserve">To generate output, pass a descriptor to the </w:t>
+      </w:r>
+      <w:r>
+        <w:rPr>
+          <w:i/>
+          <w:iCs/>
+        </w:rPr>
+        <w:t>label</w:t>
+      </w:r>
+      <w:r>
+        <w:t xml:space="preserve"> parameter:</w:t>
+      </w:r>
+    </w:p>
+    <w:p>
+      <w:pPr>
+        <w:pStyle w:val="Listeneintrag2"/>
+        <w:numPr>
+          <w:ilvl w:val="0"/>
+          <w:numId w:val="0"/>
+        </w:numPr>
+        <w:tabs>
+          <w:tab w:val="left" w:pos="3969"/>
+        </w:tabs>
+        <w:ind w:left="851"/>
+      </w:pPr>
+      <w:proofErr w:type="gramStart"/>
+      <w:r>
+        <w:rPr>
+          <w:i/>
+          <w:iCs/>
+        </w:rPr>
+        <w:t>timer</w:t>
+      </w:r>
+      <w:r>
+        <w:rPr>
+          <w:i/>
+          <w:iCs/>
+        </w:rPr>
+        <w:t>(</w:t>
+      </w:r>
+      <w:proofErr w:type="gramEnd"/>
+      <w:r>
+        <w:t>“Transpose Sheet”</w:t>
+      </w:r>
+      <w:r>
+        <w:rPr>
+          <w:i/>
+          <w:iCs/>
+        </w:rPr>
+        <w:t>)</w:t>
+      </w:r>
+      <w:r>
+        <w:t>;</w:t>
+      </w:r>
+      <w:r>
+        <w:tab/>
+        <w:t>(Transpose Sheet: 19 ms)</w:t>
+      </w:r>
+    </w:p>
+    <w:p>
+      <w:pPr>
+        <w:pStyle w:val="berschrift1"/>
+      </w:pPr>
+      <w:r>
+        <w:lastRenderedPageBreak/>
         <w:t>Functions</w:t>
       </w:r>
       <w:bookmarkEnd w:id="0"/>
@@ -791,7 +986,6 @@
         <w:pStyle w:val="berschrift2"/>
       </w:pPr>
       <w:r>
-        <w:lastRenderedPageBreak/>
         <w:t>import</w:t>
       </w:r>
     </w:p>
@@ -1475,6 +1669,7 @@
         <w:pStyle w:val="berschrift3"/>
       </w:pPr>
       <w:r>
+        <w:lastRenderedPageBreak/>
         <w:t>Parameter</w:t>
       </w:r>
       <w:r>
@@ -1576,7 +1771,6 @@
         <w:pStyle w:val="berschrift3"/>
       </w:pPr>
       <w:r>
-        <w:lastRenderedPageBreak/>
         <w:t>Method</w:t>
       </w:r>
       <w:r>
@@ -1848,7 +2042,15 @@
         <w:softHyphen/>
       </w:r>
       <w:r>
-        <w:t xml:space="preserve">sheet. This method is based on the Whitaker-Hayer algorithm, see </w:t>
+        <w:t>sheet. This method is based on the Whitaker-</w:t>
+      </w:r>
+      <w:proofErr w:type="spellStart"/>
+      <w:r>
+        <w:t>Hayer</w:t>
+      </w:r>
+      <w:proofErr w:type="spellEnd"/>
+      <w:r>
+        <w:t xml:space="preserve"> algorithm, see </w:t>
       </w:r>
       <w:hyperlink r:id="rId8" w:history="1">
         <w:proofErr w:type="spellStart"/>
@@ -2196,6 +2398,7 @@
           <w:i/>
           <w:iCs/>
         </w:rPr>
+        <w:lastRenderedPageBreak/>
         <w:t>Data Normalisation</w:t>
       </w:r>
       <w:r>
@@ -3229,7 +3432,7 @@
 </file>
 
 <file path=word/endnotes.xml><?xml version="1.0" encoding="utf-8"?>
-<w:endnotes xmlns:wpc="http://schemas.microsoft.com/office/word/2010/wordprocessingCanvas" xmlns:cx="http://schemas.microsoft.com/office/drawing/2014/chartex" xmlns:cx1="http://schemas.microsoft.com/office/drawing/2015/9/8/chartex" xmlns:cx2="http://schemas.microsoft.com/office/drawing/2015/10/21/chartex" xmlns:cx3="http://schemas.microsoft.com/office/drawing/2016/5/9/chartex" xmlns:cx4="http://schemas.microsoft.com/office/drawing/2016/5/10/chartex" xmlns:cx5="http://schemas.microsoft.com/office/drawing/2016/5/11/chartex" xmlns:cx6="http://schemas.microsoft.com/office/drawing/2016/5/12/chartex" xmlns:cx7="http://schemas.microsoft.com/office/drawing/2016/5/13/chartex" xmlns:cx8="http://schemas.microsoft.com/office/drawing/2016/5/14/chartex" xmlns:mc="http://schemas.openxmlformats.org/markup-compatibility/2006" xmlns:aink="http://schemas.microsoft.com/office/drawing/2016/ink" xmlns:am3d="http://schemas.microsoft.com/office/drawing/2017/model3d" xmlns:o="urn:schemas-microsoft-com:office:office" xmlns:r="http://schemas.openxmlformats.org/officeDocument/2006/relationships" xmlns:m="http://schemas.openxmlformats.org/officeDocument/2006/math" xmlns:v="urn:schemas-microsoft-com:vml" xmlns:wp14="http://schemas.microsoft.com/office/word/2010/wordprocessingDrawing" xmlns:wp="http://schemas.openxmlformats.org/drawingml/2006/wordprocessingDrawing" xmlns:w10="urn:schemas-microsoft-com:office:word" xmlns:w="http://schemas.openxmlformats.org/wordprocessingml/2006/main" xmlns:w14="http://schemas.microsoft.com/office/word/2010/wordml" xmlns:w15="http://schemas.microsoft.com/office/word/2012/wordml" xmlns:w16cex="http://schemas.microsoft.com/office/word/2018/wordml/cex" xmlns:w16cid="http://schemas.microsoft.com/office/word/2016/wordml/cid" xmlns:w16="http://schemas.microsoft.com/office/word/2018/wordml" xmlns:w16se="http://schemas.microsoft.com/office/word/2015/wordml/symex" xmlns:wpg="http://schemas.microsoft.com/office/word/2010/wordprocessingGroup" xmlns:wpi="http://schemas.microsoft.com/office/word/2010/wordprocessingInk" xmlns:wne="http://schemas.microsoft.com/office/word/2006/wordml" xmlns:wps="http://schemas.microsoft.com/office/word/2010/wordprocessingShape" mc:Ignorable="w14 w15 w16se w16cid w16 w16cex wp14">
+<w:endnotes xmlns:wpc="http://schemas.microsoft.com/office/word/2010/wordprocessingCanvas" xmlns:cx="http://schemas.microsoft.com/office/drawing/2014/chartex" xmlns:cx1="http://schemas.microsoft.com/office/drawing/2015/9/8/chartex" xmlns:cx2="http://schemas.microsoft.com/office/drawing/2015/10/21/chartex" xmlns:cx3="http://schemas.microsoft.com/office/drawing/2016/5/9/chartex" xmlns:cx4="http://schemas.microsoft.com/office/drawing/2016/5/10/chartex" xmlns:cx5="http://schemas.microsoft.com/office/drawing/2016/5/11/chartex" xmlns:cx6="http://schemas.microsoft.com/office/drawing/2016/5/12/chartex" xmlns:cx7="http://schemas.microsoft.com/office/drawing/2016/5/13/chartex" xmlns:cx8="http://schemas.microsoft.com/office/drawing/2016/5/14/chartex" xmlns:mc="http://schemas.openxmlformats.org/markup-compatibility/2006" xmlns:aink="http://schemas.microsoft.com/office/drawing/2016/ink" xmlns:am3d="http://schemas.microsoft.com/office/drawing/2017/model3d" xmlns:o="urn:schemas-microsoft-com:office:office" xmlns:r="http://schemas.openxmlformats.org/officeDocument/2006/relationships" xmlns:m="http://schemas.openxmlformats.org/officeDocument/2006/math" xmlns:v="urn:schemas-microsoft-com:vml" xmlns:wp14="http://schemas.microsoft.com/office/word/2010/wordprocessingDrawing" xmlns:wp="http://schemas.openxmlformats.org/drawingml/2006/wordprocessingDrawing" xmlns:w10="urn:schemas-microsoft-com:office:word" xmlns:w="http://schemas.openxmlformats.org/wordprocessingml/2006/main" xmlns:w14="http://schemas.microsoft.com/office/word/2010/wordml" xmlns:w15="http://schemas.microsoft.com/office/word/2012/wordml" xmlns:w16cex="http://schemas.microsoft.com/office/word/2018/wordml/cex" xmlns:w16cid="http://schemas.microsoft.com/office/word/2016/wordml/cid" xmlns:w16="http://schemas.microsoft.com/office/word/2018/wordml" xmlns:w16sdtdh="http://schemas.microsoft.com/office/word/2020/wordml/sdtdatahash" xmlns:w16se="http://schemas.microsoft.com/office/word/2015/wordml/symex" xmlns:wpg="http://schemas.microsoft.com/office/word/2010/wordprocessingGroup" xmlns:wpi="http://schemas.microsoft.com/office/word/2010/wordprocessingInk" xmlns:wne="http://schemas.microsoft.com/office/word/2006/wordml" xmlns:wps="http://schemas.microsoft.com/office/word/2010/wordprocessingShape" mc:Ignorable="w14 w15 w16se w16cid w16 w16cex w16sdtdh wp14">
   <w:endnote w:type="separator" w:id="-1">
     <w:p>
       <w:pPr>
@@ -3254,7 +3457,7 @@
 </file>
 
 <file path=word/footer1.xml><?xml version="1.0" encoding="utf-8"?>
-<w:ftr xmlns:wpc="http://schemas.microsoft.com/office/word/2010/wordprocessingCanvas" xmlns:cx="http://schemas.microsoft.com/office/drawing/2014/chartex" xmlns:cx1="http://schemas.microsoft.com/office/drawing/2015/9/8/chartex" xmlns:cx2="http://schemas.microsoft.com/office/drawing/2015/10/21/chartex" xmlns:cx3="http://schemas.microsoft.com/office/drawing/2016/5/9/chartex" xmlns:cx4="http://schemas.microsoft.com/office/drawing/2016/5/10/chartex" xmlns:cx5="http://schemas.microsoft.com/office/drawing/2016/5/11/chartex" xmlns:cx6="http://schemas.microsoft.com/office/drawing/2016/5/12/chartex" xmlns:cx7="http://schemas.microsoft.com/office/drawing/2016/5/13/chartex" xmlns:cx8="http://schemas.microsoft.com/office/drawing/2016/5/14/chartex" xmlns:mc="http://schemas.openxmlformats.org/markup-compatibility/2006" xmlns:aink="http://schemas.microsoft.com/office/drawing/2016/ink" xmlns:am3d="http://schemas.microsoft.com/office/drawing/2017/model3d" xmlns:o="urn:schemas-microsoft-com:office:office" xmlns:r="http://schemas.openxmlformats.org/officeDocument/2006/relationships" xmlns:m="http://schemas.openxmlformats.org/officeDocument/2006/math" xmlns:v="urn:schemas-microsoft-com:vml" xmlns:wp14="http://schemas.microsoft.com/office/word/2010/wordprocessingDrawing" xmlns:wp="http://schemas.openxmlformats.org/drawingml/2006/wordprocessingDrawing" xmlns:w10="urn:schemas-microsoft-com:office:word" xmlns:w="http://schemas.openxmlformats.org/wordprocessingml/2006/main" xmlns:w14="http://schemas.microsoft.com/office/word/2010/wordml" xmlns:w15="http://schemas.microsoft.com/office/word/2012/wordml" xmlns:w16cex="http://schemas.microsoft.com/office/word/2018/wordml/cex" xmlns:w16cid="http://schemas.microsoft.com/office/word/2016/wordml/cid" xmlns:w16="http://schemas.microsoft.com/office/word/2018/wordml" xmlns:w16se="http://schemas.microsoft.com/office/word/2015/wordml/symex" xmlns:wpg="http://schemas.microsoft.com/office/word/2010/wordprocessingGroup" xmlns:wpi="http://schemas.microsoft.com/office/word/2010/wordprocessingInk" xmlns:wne="http://schemas.microsoft.com/office/word/2006/wordml" xmlns:wps="http://schemas.microsoft.com/office/word/2010/wordprocessingShape" mc:Ignorable="w14 w15 w16se w16cid w16 w16cex wp14">
+<w:ftr xmlns:wpc="http://schemas.microsoft.com/office/word/2010/wordprocessingCanvas" xmlns:cx="http://schemas.microsoft.com/office/drawing/2014/chartex" xmlns:cx1="http://schemas.microsoft.com/office/drawing/2015/9/8/chartex" xmlns:cx2="http://schemas.microsoft.com/office/drawing/2015/10/21/chartex" xmlns:cx3="http://schemas.microsoft.com/office/drawing/2016/5/9/chartex" xmlns:cx4="http://schemas.microsoft.com/office/drawing/2016/5/10/chartex" xmlns:cx5="http://schemas.microsoft.com/office/drawing/2016/5/11/chartex" xmlns:cx6="http://schemas.microsoft.com/office/drawing/2016/5/12/chartex" xmlns:cx7="http://schemas.microsoft.com/office/drawing/2016/5/13/chartex" xmlns:cx8="http://schemas.microsoft.com/office/drawing/2016/5/14/chartex" xmlns:mc="http://schemas.openxmlformats.org/markup-compatibility/2006" xmlns:aink="http://schemas.microsoft.com/office/drawing/2016/ink" xmlns:am3d="http://schemas.microsoft.com/office/drawing/2017/model3d" xmlns:o="urn:schemas-microsoft-com:office:office" xmlns:r="http://schemas.openxmlformats.org/officeDocument/2006/relationships" xmlns:m="http://schemas.openxmlformats.org/officeDocument/2006/math" xmlns:v="urn:schemas-microsoft-com:vml" xmlns:wp14="http://schemas.microsoft.com/office/word/2010/wordprocessingDrawing" xmlns:wp="http://schemas.openxmlformats.org/drawingml/2006/wordprocessingDrawing" xmlns:w10="urn:schemas-microsoft-com:office:word" xmlns:w="http://schemas.openxmlformats.org/wordprocessingml/2006/main" xmlns:w14="http://schemas.microsoft.com/office/word/2010/wordml" xmlns:w15="http://schemas.microsoft.com/office/word/2012/wordml" xmlns:w16cex="http://schemas.microsoft.com/office/word/2018/wordml/cex" xmlns:w16cid="http://schemas.microsoft.com/office/word/2016/wordml/cid" xmlns:w16="http://schemas.microsoft.com/office/word/2018/wordml" xmlns:w16sdtdh="http://schemas.microsoft.com/office/word/2020/wordml/sdtdatahash" xmlns:w16se="http://schemas.microsoft.com/office/word/2015/wordml/symex" xmlns:wpg="http://schemas.microsoft.com/office/word/2010/wordprocessingGroup" xmlns:wpi="http://schemas.microsoft.com/office/word/2010/wordprocessingInk" xmlns:wne="http://schemas.microsoft.com/office/word/2006/wordml" xmlns:wps="http://schemas.microsoft.com/office/word/2010/wordprocessingShape" mc:Ignorable="w14 w15 w16se w16cid w16 w16cex w16sdtdh wp14">
   <w:p>
     <w:pPr>
       <w:pStyle w:val="Fuzeile"/>
@@ -3264,7 +3467,7 @@
 </file>
 
 <file path=word/footer2.xml><?xml version="1.0" encoding="utf-8"?>
-<w:ftr xmlns:wpc="http://schemas.microsoft.com/office/word/2010/wordprocessingCanvas" xmlns:cx="http://schemas.microsoft.com/office/drawing/2014/chartex" xmlns:cx1="http://schemas.microsoft.com/office/drawing/2015/9/8/chartex" xmlns:cx2="http://schemas.microsoft.com/office/drawing/2015/10/21/chartex" xmlns:cx3="http://schemas.microsoft.com/office/drawing/2016/5/9/chartex" xmlns:cx4="http://schemas.microsoft.com/office/drawing/2016/5/10/chartex" xmlns:cx5="http://schemas.microsoft.com/office/drawing/2016/5/11/chartex" xmlns:cx6="http://schemas.microsoft.com/office/drawing/2016/5/12/chartex" xmlns:cx7="http://schemas.microsoft.com/office/drawing/2016/5/13/chartex" xmlns:cx8="http://schemas.microsoft.com/office/drawing/2016/5/14/chartex" xmlns:mc="http://schemas.openxmlformats.org/markup-compatibility/2006" xmlns:aink="http://schemas.microsoft.com/office/drawing/2016/ink" xmlns:am3d="http://schemas.microsoft.com/office/drawing/2017/model3d" xmlns:o="urn:schemas-microsoft-com:office:office" xmlns:r="http://schemas.openxmlformats.org/officeDocument/2006/relationships" xmlns:m="http://schemas.openxmlformats.org/officeDocument/2006/math" xmlns:v="urn:schemas-microsoft-com:vml" xmlns:wp14="http://schemas.microsoft.com/office/word/2010/wordprocessingDrawing" xmlns:wp="http://schemas.openxmlformats.org/drawingml/2006/wordprocessingDrawing" xmlns:w10="urn:schemas-microsoft-com:office:word" xmlns:w="http://schemas.openxmlformats.org/wordprocessingml/2006/main" xmlns:w14="http://schemas.microsoft.com/office/word/2010/wordml" xmlns:w15="http://schemas.microsoft.com/office/word/2012/wordml" xmlns:w16cex="http://schemas.microsoft.com/office/word/2018/wordml/cex" xmlns:w16cid="http://schemas.microsoft.com/office/word/2016/wordml/cid" xmlns:w16="http://schemas.microsoft.com/office/word/2018/wordml" xmlns:w16se="http://schemas.microsoft.com/office/word/2015/wordml/symex" xmlns:wpg="http://schemas.microsoft.com/office/word/2010/wordprocessingGroup" xmlns:wpi="http://schemas.microsoft.com/office/word/2010/wordprocessingInk" xmlns:wne="http://schemas.microsoft.com/office/word/2006/wordml" xmlns:wps="http://schemas.microsoft.com/office/word/2010/wordprocessingShape" mc:Ignorable="w14 w15 w16se w16cid w16 w16cex wp14">
+<w:ftr xmlns:wpc="http://schemas.microsoft.com/office/word/2010/wordprocessingCanvas" xmlns:cx="http://schemas.microsoft.com/office/drawing/2014/chartex" xmlns:cx1="http://schemas.microsoft.com/office/drawing/2015/9/8/chartex" xmlns:cx2="http://schemas.microsoft.com/office/drawing/2015/10/21/chartex" xmlns:cx3="http://schemas.microsoft.com/office/drawing/2016/5/9/chartex" xmlns:cx4="http://schemas.microsoft.com/office/drawing/2016/5/10/chartex" xmlns:cx5="http://schemas.microsoft.com/office/drawing/2016/5/11/chartex" xmlns:cx6="http://schemas.microsoft.com/office/drawing/2016/5/12/chartex" xmlns:cx7="http://schemas.microsoft.com/office/drawing/2016/5/13/chartex" xmlns:cx8="http://schemas.microsoft.com/office/drawing/2016/5/14/chartex" xmlns:mc="http://schemas.openxmlformats.org/markup-compatibility/2006" xmlns:aink="http://schemas.microsoft.com/office/drawing/2016/ink" xmlns:am3d="http://schemas.microsoft.com/office/drawing/2017/model3d" xmlns:o="urn:schemas-microsoft-com:office:office" xmlns:r="http://schemas.openxmlformats.org/officeDocument/2006/relationships" xmlns:m="http://schemas.openxmlformats.org/officeDocument/2006/math" xmlns:v="urn:schemas-microsoft-com:vml" xmlns:wp14="http://schemas.microsoft.com/office/word/2010/wordprocessingDrawing" xmlns:wp="http://schemas.openxmlformats.org/drawingml/2006/wordprocessingDrawing" xmlns:w10="urn:schemas-microsoft-com:office:word" xmlns:w="http://schemas.openxmlformats.org/wordprocessingml/2006/main" xmlns:w14="http://schemas.microsoft.com/office/word/2010/wordml" xmlns:w15="http://schemas.microsoft.com/office/word/2012/wordml" xmlns:w16cex="http://schemas.microsoft.com/office/word/2018/wordml/cex" xmlns:w16cid="http://schemas.microsoft.com/office/word/2016/wordml/cid" xmlns:w16="http://schemas.microsoft.com/office/word/2018/wordml" xmlns:w16sdtdh="http://schemas.microsoft.com/office/word/2020/wordml/sdtdatahash" xmlns:w16se="http://schemas.microsoft.com/office/word/2015/wordml/symex" xmlns:wpg="http://schemas.microsoft.com/office/word/2010/wordprocessingGroup" xmlns:wpi="http://schemas.microsoft.com/office/word/2010/wordprocessingInk" xmlns:wne="http://schemas.microsoft.com/office/word/2006/wordml" xmlns:wps="http://schemas.microsoft.com/office/word/2010/wordprocessingShape" mc:Ignorable="w14 w15 w16se w16cid w16 w16cex w16sdtdh wp14">
   <w:p>
     <w:pPr>
       <w:pStyle w:val="Fuzeile"/>
@@ -3291,20 +3494,33 @@
     <w:r>
       <w:t xml:space="preserve"> of </w:t>
     </w:r>
-    <w:fldSimple w:instr=" NUMPAGES  \* Arabic  \* MERGEFORMAT ">
-      <w:r>
-        <w:rPr>
-          <w:noProof/>
-        </w:rPr>
-        <w:t>5</w:t>
-      </w:r>
-    </w:fldSimple>
+    <w:r>
+      <w:fldChar w:fldCharType="begin"/>
+    </w:r>
+    <w:r>
+      <w:instrText xml:space="preserve"> NUMPAGES  \* Arabic  \* MERGEFORMAT </w:instrText>
+    </w:r>
+    <w:r>
+      <w:fldChar w:fldCharType="separate"/>
+    </w:r>
+    <w:r>
+      <w:rPr>
+        <w:noProof/>
+      </w:rPr>
+      <w:t>5</w:t>
+    </w:r>
+    <w:r>
+      <w:rPr>
+        <w:noProof/>
+      </w:rPr>
+      <w:fldChar w:fldCharType="end"/>
+    </w:r>
   </w:p>
 </w:ftr>
 </file>
 
 <file path=word/footer3.xml><?xml version="1.0" encoding="utf-8"?>
-<w:ftr xmlns:wpc="http://schemas.microsoft.com/office/word/2010/wordprocessingCanvas" xmlns:cx="http://schemas.microsoft.com/office/drawing/2014/chartex" xmlns:cx1="http://schemas.microsoft.com/office/drawing/2015/9/8/chartex" xmlns:cx2="http://schemas.microsoft.com/office/drawing/2015/10/21/chartex" xmlns:cx3="http://schemas.microsoft.com/office/drawing/2016/5/9/chartex" xmlns:cx4="http://schemas.microsoft.com/office/drawing/2016/5/10/chartex" xmlns:cx5="http://schemas.microsoft.com/office/drawing/2016/5/11/chartex" xmlns:cx6="http://schemas.microsoft.com/office/drawing/2016/5/12/chartex" xmlns:cx7="http://schemas.microsoft.com/office/drawing/2016/5/13/chartex" xmlns:cx8="http://schemas.microsoft.com/office/drawing/2016/5/14/chartex" xmlns:mc="http://schemas.openxmlformats.org/markup-compatibility/2006" xmlns:aink="http://schemas.microsoft.com/office/drawing/2016/ink" xmlns:am3d="http://schemas.microsoft.com/office/drawing/2017/model3d" xmlns:o="urn:schemas-microsoft-com:office:office" xmlns:r="http://schemas.openxmlformats.org/officeDocument/2006/relationships" xmlns:m="http://schemas.openxmlformats.org/officeDocument/2006/math" xmlns:v="urn:schemas-microsoft-com:vml" xmlns:wp14="http://schemas.microsoft.com/office/word/2010/wordprocessingDrawing" xmlns:wp="http://schemas.openxmlformats.org/drawingml/2006/wordprocessingDrawing" xmlns:w10="urn:schemas-microsoft-com:office:word" xmlns:w="http://schemas.openxmlformats.org/wordprocessingml/2006/main" xmlns:w14="http://schemas.microsoft.com/office/word/2010/wordml" xmlns:w15="http://schemas.microsoft.com/office/word/2012/wordml" xmlns:w16cex="http://schemas.microsoft.com/office/word/2018/wordml/cex" xmlns:w16cid="http://schemas.microsoft.com/office/word/2016/wordml/cid" xmlns:w16="http://schemas.microsoft.com/office/word/2018/wordml" xmlns:w16se="http://schemas.microsoft.com/office/word/2015/wordml/symex" xmlns:wpg="http://schemas.microsoft.com/office/word/2010/wordprocessingGroup" xmlns:wpi="http://schemas.microsoft.com/office/word/2010/wordprocessingInk" xmlns:wne="http://schemas.microsoft.com/office/word/2006/wordml" xmlns:wps="http://schemas.microsoft.com/office/word/2010/wordprocessingShape" mc:Ignorable="w14 w15 w16se w16cid w16 w16cex wp14">
+<w:ftr xmlns:wpc="http://schemas.microsoft.com/office/word/2010/wordprocessingCanvas" xmlns:cx="http://schemas.microsoft.com/office/drawing/2014/chartex" xmlns:cx1="http://schemas.microsoft.com/office/drawing/2015/9/8/chartex" xmlns:cx2="http://schemas.microsoft.com/office/drawing/2015/10/21/chartex" xmlns:cx3="http://schemas.microsoft.com/office/drawing/2016/5/9/chartex" xmlns:cx4="http://schemas.microsoft.com/office/drawing/2016/5/10/chartex" xmlns:cx5="http://schemas.microsoft.com/office/drawing/2016/5/11/chartex" xmlns:cx6="http://schemas.microsoft.com/office/drawing/2016/5/12/chartex" xmlns:cx7="http://schemas.microsoft.com/office/drawing/2016/5/13/chartex" xmlns:cx8="http://schemas.microsoft.com/office/drawing/2016/5/14/chartex" xmlns:mc="http://schemas.openxmlformats.org/markup-compatibility/2006" xmlns:aink="http://schemas.microsoft.com/office/drawing/2016/ink" xmlns:am3d="http://schemas.microsoft.com/office/drawing/2017/model3d" xmlns:o="urn:schemas-microsoft-com:office:office" xmlns:r="http://schemas.openxmlformats.org/officeDocument/2006/relationships" xmlns:m="http://schemas.openxmlformats.org/officeDocument/2006/math" xmlns:v="urn:schemas-microsoft-com:vml" xmlns:wp14="http://schemas.microsoft.com/office/word/2010/wordprocessingDrawing" xmlns:wp="http://schemas.openxmlformats.org/drawingml/2006/wordprocessingDrawing" xmlns:w10="urn:schemas-microsoft-com:office:word" xmlns:w="http://schemas.openxmlformats.org/wordprocessingml/2006/main" xmlns:w14="http://schemas.microsoft.com/office/word/2010/wordml" xmlns:w15="http://schemas.microsoft.com/office/word/2012/wordml" xmlns:w16cex="http://schemas.microsoft.com/office/word/2018/wordml/cex" xmlns:w16cid="http://schemas.microsoft.com/office/word/2016/wordml/cid" xmlns:w16="http://schemas.microsoft.com/office/word/2018/wordml" xmlns:w16sdtdh="http://schemas.microsoft.com/office/word/2020/wordml/sdtdatahash" xmlns:w16se="http://schemas.microsoft.com/office/word/2015/wordml/symex" xmlns:wpg="http://schemas.microsoft.com/office/word/2010/wordprocessingGroup" xmlns:wpi="http://schemas.microsoft.com/office/word/2010/wordprocessingInk" xmlns:wne="http://schemas.microsoft.com/office/word/2006/wordml" xmlns:wps="http://schemas.microsoft.com/office/word/2010/wordprocessingShape" mc:Ignorable="w14 w15 w16se w16cid w16 w16cex w16sdtdh wp14">
   <w:p>
     <w:pPr>
       <w:pStyle w:val="Fuzeile"/>
@@ -3314,7 +3530,7 @@
 </file>
 
 <file path=word/footnotes.xml><?xml version="1.0" encoding="utf-8"?>
-<w:footnotes xmlns:wpc="http://schemas.microsoft.com/office/word/2010/wordprocessingCanvas" xmlns:cx="http://schemas.microsoft.com/office/drawing/2014/chartex" xmlns:cx1="http://schemas.microsoft.com/office/drawing/2015/9/8/chartex" xmlns:cx2="http://schemas.microsoft.com/office/drawing/2015/10/21/chartex" xmlns:cx3="http://schemas.microsoft.com/office/drawing/2016/5/9/chartex" xmlns:cx4="http://schemas.microsoft.com/office/drawing/2016/5/10/chartex" xmlns:cx5="http://schemas.microsoft.com/office/drawing/2016/5/11/chartex" xmlns:cx6="http://schemas.microsoft.com/office/drawing/2016/5/12/chartex" xmlns:cx7="http://schemas.microsoft.com/office/drawing/2016/5/13/chartex" xmlns:cx8="http://schemas.microsoft.com/office/drawing/2016/5/14/chartex" xmlns:mc="http://schemas.openxmlformats.org/markup-compatibility/2006" xmlns:aink="http://schemas.microsoft.com/office/drawing/2016/ink" xmlns:am3d="http://schemas.microsoft.com/office/drawing/2017/model3d" xmlns:o="urn:schemas-microsoft-com:office:office" xmlns:r="http://schemas.openxmlformats.org/officeDocument/2006/relationships" xmlns:m="http://schemas.openxmlformats.org/officeDocument/2006/math" xmlns:v="urn:schemas-microsoft-com:vml" xmlns:wp14="http://schemas.microsoft.com/office/word/2010/wordprocessingDrawing" xmlns:wp="http://schemas.openxmlformats.org/drawingml/2006/wordprocessingDrawing" xmlns:w10="urn:schemas-microsoft-com:office:word" xmlns:w="http://schemas.openxmlformats.org/wordprocessingml/2006/main" xmlns:w14="http://schemas.microsoft.com/office/word/2010/wordml" xmlns:w15="http://schemas.microsoft.com/office/word/2012/wordml" xmlns:w16cex="http://schemas.microsoft.com/office/word/2018/wordml/cex" xmlns:w16cid="http://schemas.microsoft.com/office/word/2016/wordml/cid" xmlns:w16="http://schemas.microsoft.com/office/word/2018/wordml" xmlns:w16se="http://schemas.microsoft.com/office/word/2015/wordml/symex" xmlns:wpg="http://schemas.microsoft.com/office/word/2010/wordprocessingGroup" xmlns:wpi="http://schemas.microsoft.com/office/word/2010/wordprocessingInk" xmlns:wne="http://schemas.microsoft.com/office/word/2006/wordml" xmlns:wps="http://schemas.microsoft.com/office/word/2010/wordprocessingShape" mc:Ignorable="w14 w15 w16se w16cid w16 w16cex wp14">
+<w:footnotes xmlns:wpc="http://schemas.microsoft.com/office/word/2010/wordprocessingCanvas" xmlns:cx="http://schemas.microsoft.com/office/drawing/2014/chartex" xmlns:cx1="http://schemas.microsoft.com/office/drawing/2015/9/8/chartex" xmlns:cx2="http://schemas.microsoft.com/office/drawing/2015/10/21/chartex" xmlns:cx3="http://schemas.microsoft.com/office/drawing/2016/5/9/chartex" xmlns:cx4="http://schemas.microsoft.com/office/drawing/2016/5/10/chartex" xmlns:cx5="http://schemas.microsoft.com/office/drawing/2016/5/11/chartex" xmlns:cx6="http://schemas.microsoft.com/office/drawing/2016/5/12/chartex" xmlns:cx7="http://schemas.microsoft.com/office/drawing/2016/5/13/chartex" xmlns:cx8="http://schemas.microsoft.com/office/drawing/2016/5/14/chartex" xmlns:mc="http://schemas.openxmlformats.org/markup-compatibility/2006" xmlns:aink="http://schemas.microsoft.com/office/drawing/2016/ink" xmlns:am3d="http://schemas.microsoft.com/office/drawing/2017/model3d" xmlns:o="urn:schemas-microsoft-com:office:office" xmlns:r="http://schemas.openxmlformats.org/officeDocument/2006/relationships" xmlns:m="http://schemas.openxmlformats.org/officeDocument/2006/math" xmlns:v="urn:schemas-microsoft-com:vml" xmlns:wp14="http://schemas.microsoft.com/office/word/2010/wordprocessingDrawing" xmlns:wp="http://schemas.openxmlformats.org/drawingml/2006/wordprocessingDrawing" xmlns:w10="urn:schemas-microsoft-com:office:word" xmlns:w="http://schemas.openxmlformats.org/wordprocessingml/2006/main" xmlns:w14="http://schemas.microsoft.com/office/word/2010/wordml" xmlns:w15="http://schemas.microsoft.com/office/word/2012/wordml" xmlns:w16cex="http://schemas.microsoft.com/office/word/2018/wordml/cex" xmlns:w16cid="http://schemas.microsoft.com/office/word/2016/wordml/cid" xmlns:w16="http://schemas.microsoft.com/office/word/2018/wordml" xmlns:w16sdtdh="http://schemas.microsoft.com/office/word/2020/wordml/sdtdatahash" xmlns:w16se="http://schemas.microsoft.com/office/word/2015/wordml/symex" xmlns:wpg="http://schemas.microsoft.com/office/word/2010/wordprocessingGroup" xmlns:wpi="http://schemas.microsoft.com/office/word/2010/wordprocessingInk" xmlns:wne="http://schemas.microsoft.com/office/word/2006/wordml" xmlns:wps="http://schemas.microsoft.com/office/word/2010/wordprocessingShape" mc:Ignorable="w14 w15 w16se w16cid w16 w16cex w16sdtdh wp14">
   <w:footnote w:type="separator" w:id="-1">
     <w:p>
       <w:pPr>
@@ -3339,7 +3555,7 @@
 </file>
 
 <file path=word/header1.xml><?xml version="1.0" encoding="utf-8"?>
-<w:hdr xmlns:wpc="http://schemas.microsoft.com/office/word/2010/wordprocessingCanvas" xmlns:cx="http://schemas.microsoft.com/office/drawing/2014/chartex" xmlns:cx1="http://schemas.microsoft.com/office/drawing/2015/9/8/chartex" xmlns:cx2="http://schemas.microsoft.com/office/drawing/2015/10/21/chartex" xmlns:cx3="http://schemas.microsoft.com/office/drawing/2016/5/9/chartex" xmlns:cx4="http://schemas.microsoft.com/office/drawing/2016/5/10/chartex" xmlns:cx5="http://schemas.microsoft.com/office/drawing/2016/5/11/chartex" xmlns:cx6="http://schemas.microsoft.com/office/drawing/2016/5/12/chartex" xmlns:cx7="http://schemas.microsoft.com/office/drawing/2016/5/13/chartex" xmlns:cx8="http://schemas.microsoft.com/office/drawing/2016/5/14/chartex" xmlns:mc="http://schemas.openxmlformats.org/markup-compatibility/2006" xmlns:aink="http://schemas.microsoft.com/office/drawing/2016/ink" xmlns:am3d="http://schemas.microsoft.com/office/drawing/2017/model3d" xmlns:o="urn:schemas-microsoft-com:office:office" xmlns:r="http://schemas.openxmlformats.org/officeDocument/2006/relationships" xmlns:m="http://schemas.openxmlformats.org/officeDocument/2006/math" xmlns:v="urn:schemas-microsoft-com:vml" xmlns:wp14="http://schemas.microsoft.com/office/word/2010/wordprocessingDrawing" xmlns:wp="http://schemas.openxmlformats.org/drawingml/2006/wordprocessingDrawing" xmlns:w10="urn:schemas-microsoft-com:office:word" xmlns:w="http://schemas.openxmlformats.org/wordprocessingml/2006/main" xmlns:w14="http://schemas.microsoft.com/office/word/2010/wordml" xmlns:w15="http://schemas.microsoft.com/office/word/2012/wordml" xmlns:w16cex="http://schemas.microsoft.com/office/word/2018/wordml/cex" xmlns:w16cid="http://schemas.microsoft.com/office/word/2016/wordml/cid" xmlns:w16="http://schemas.microsoft.com/office/word/2018/wordml" xmlns:w16se="http://schemas.microsoft.com/office/word/2015/wordml/symex" xmlns:wpg="http://schemas.microsoft.com/office/word/2010/wordprocessingGroup" xmlns:wpi="http://schemas.microsoft.com/office/word/2010/wordprocessingInk" xmlns:wne="http://schemas.microsoft.com/office/word/2006/wordml" xmlns:wps="http://schemas.microsoft.com/office/word/2010/wordprocessingShape" mc:Ignorable="w14 w15 w16se w16cid w16 w16cex wp14">
+<w:hdr xmlns:wpc="http://schemas.microsoft.com/office/word/2010/wordprocessingCanvas" xmlns:cx="http://schemas.microsoft.com/office/drawing/2014/chartex" xmlns:cx1="http://schemas.microsoft.com/office/drawing/2015/9/8/chartex" xmlns:cx2="http://schemas.microsoft.com/office/drawing/2015/10/21/chartex" xmlns:cx3="http://schemas.microsoft.com/office/drawing/2016/5/9/chartex" xmlns:cx4="http://schemas.microsoft.com/office/drawing/2016/5/10/chartex" xmlns:cx5="http://schemas.microsoft.com/office/drawing/2016/5/11/chartex" xmlns:cx6="http://schemas.microsoft.com/office/drawing/2016/5/12/chartex" xmlns:cx7="http://schemas.microsoft.com/office/drawing/2016/5/13/chartex" xmlns:cx8="http://schemas.microsoft.com/office/drawing/2016/5/14/chartex" xmlns:mc="http://schemas.openxmlformats.org/markup-compatibility/2006" xmlns:aink="http://schemas.microsoft.com/office/drawing/2016/ink" xmlns:am3d="http://schemas.microsoft.com/office/drawing/2017/model3d" xmlns:o="urn:schemas-microsoft-com:office:office" xmlns:r="http://schemas.openxmlformats.org/officeDocument/2006/relationships" xmlns:m="http://schemas.openxmlformats.org/officeDocument/2006/math" xmlns:v="urn:schemas-microsoft-com:vml" xmlns:wp14="http://schemas.microsoft.com/office/word/2010/wordprocessingDrawing" xmlns:wp="http://schemas.openxmlformats.org/drawingml/2006/wordprocessingDrawing" xmlns:w10="urn:schemas-microsoft-com:office:word" xmlns:w="http://schemas.openxmlformats.org/wordprocessingml/2006/main" xmlns:w14="http://schemas.microsoft.com/office/word/2010/wordml" xmlns:w15="http://schemas.microsoft.com/office/word/2012/wordml" xmlns:w16cex="http://schemas.microsoft.com/office/word/2018/wordml/cex" xmlns:w16cid="http://schemas.microsoft.com/office/word/2016/wordml/cid" xmlns:w16="http://schemas.microsoft.com/office/word/2018/wordml" xmlns:w16sdtdh="http://schemas.microsoft.com/office/word/2020/wordml/sdtdatahash" xmlns:w16se="http://schemas.microsoft.com/office/word/2015/wordml/symex" xmlns:wpg="http://schemas.microsoft.com/office/word/2010/wordprocessingGroup" xmlns:wpi="http://schemas.microsoft.com/office/word/2010/wordprocessingInk" xmlns:wne="http://schemas.microsoft.com/office/word/2006/wordml" xmlns:wps="http://schemas.microsoft.com/office/word/2010/wordprocessingShape" mc:Ignorable="w14 w15 w16se w16cid w16 w16cex w16sdtdh wp14">
   <w:p>
     <w:pPr>
       <w:pStyle w:val="Kopfzeile"/>
@@ -3349,7 +3565,7 @@
 </file>
 
 <file path=word/header2.xml><?xml version="1.0" encoding="utf-8"?>
-<w:hdr xmlns:wpc="http://schemas.microsoft.com/office/word/2010/wordprocessingCanvas" xmlns:cx="http://schemas.microsoft.com/office/drawing/2014/chartex" xmlns:cx1="http://schemas.microsoft.com/office/drawing/2015/9/8/chartex" xmlns:cx2="http://schemas.microsoft.com/office/drawing/2015/10/21/chartex" xmlns:cx3="http://schemas.microsoft.com/office/drawing/2016/5/9/chartex" xmlns:cx4="http://schemas.microsoft.com/office/drawing/2016/5/10/chartex" xmlns:cx5="http://schemas.microsoft.com/office/drawing/2016/5/11/chartex" xmlns:cx6="http://schemas.microsoft.com/office/drawing/2016/5/12/chartex" xmlns:cx7="http://schemas.microsoft.com/office/drawing/2016/5/13/chartex" xmlns:cx8="http://schemas.microsoft.com/office/drawing/2016/5/14/chartex" xmlns:mc="http://schemas.openxmlformats.org/markup-compatibility/2006" xmlns:aink="http://schemas.microsoft.com/office/drawing/2016/ink" xmlns:am3d="http://schemas.microsoft.com/office/drawing/2017/model3d" xmlns:o="urn:schemas-microsoft-com:office:office" xmlns:r="http://schemas.openxmlformats.org/officeDocument/2006/relationships" xmlns:m="http://schemas.openxmlformats.org/officeDocument/2006/math" xmlns:v="urn:schemas-microsoft-com:vml" xmlns:wp14="http://schemas.microsoft.com/office/word/2010/wordprocessingDrawing" xmlns:wp="http://schemas.openxmlformats.org/drawingml/2006/wordprocessingDrawing" xmlns:w10="urn:schemas-microsoft-com:office:word" xmlns:w="http://schemas.openxmlformats.org/wordprocessingml/2006/main" xmlns:w14="http://schemas.microsoft.com/office/word/2010/wordml" xmlns:w15="http://schemas.microsoft.com/office/word/2012/wordml" xmlns:w16cex="http://schemas.microsoft.com/office/word/2018/wordml/cex" xmlns:w16cid="http://schemas.microsoft.com/office/word/2016/wordml/cid" xmlns:w16="http://schemas.microsoft.com/office/word/2018/wordml" xmlns:w16se="http://schemas.microsoft.com/office/word/2015/wordml/symex" xmlns:wpg="http://schemas.microsoft.com/office/word/2010/wordprocessingGroup" xmlns:wpi="http://schemas.microsoft.com/office/word/2010/wordprocessingInk" xmlns:wne="http://schemas.microsoft.com/office/word/2006/wordml" xmlns:wps="http://schemas.microsoft.com/office/word/2010/wordprocessingShape" mc:Ignorable="w14 w15 w16se w16cid w16 w16cex wp14">
+<w:hdr xmlns:wpc="http://schemas.microsoft.com/office/word/2010/wordprocessingCanvas" xmlns:cx="http://schemas.microsoft.com/office/drawing/2014/chartex" xmlns:cx1="http://schemas.microsoft.com/office/drawing/2015/9/8/chartex" xmlns:cx2="http://schemas.microsoft.com/office/drawing/2015/10/21/chartex" xmlns:cx3="http://schemas.microsoft.com/office/drawing/2016/5/9/chartex" xmlns:cx4="http://schemas.microsoft.com/office/drawing/2016/5/10/chartex" xmlns:cx5="http://schemas.microsoft.com/office/drawing/2016/5/11/chartex" xmlns:cx6="http://schemas.microsoft.com/office/drawing/2016/5/12/chartex" xmlns:cx7="http://schemas.microsoft.com/office/drawing/2016/5/13/chartex" xmlns:cx8="http://schemas.microsoft.com/office/drawing/2016/5/14/chartex" xmlns:mc="http://schemas.openxmlformats.org/markup-compatibility/2006" xmlns:aink="http://schemas.microsoft.com/office/drawing/2016/ink" xmlns:am3d="http://schemas.microsoft.com/office/drawing/2017/model3d" xmlns:o="urn:schemas-microsoft-com:office:office" xmlns:r="http://schemas.openxmlformats.org/officeDocument/2006/relationships" xmlns:m="http://schemas.openxmlformats.org/officeDocument/2006/math" xmlns:v="urn:schemas-microsoft-com:vml" xmlns:wp14="http://schemas.microsoft.com/office/word/2010/wordprocessingDrawing" xmlns:wp="http://schemas.openxmlformats.org/drawingml/2006/wordprocessingDrawing" xmlns:w10="urn:schemas-microsoft-com:office:word" xmlns:w="http://schemas.openxmlformats.org/wordprocessingml/2006/main" xmlns:w14="http://schemas.microsoft.com/office/word/2010/wordml" xmlns:w15="http://schemas.microsoft.com/office/word/2012/wordml" xmlns:w16cex="http://schemas.microsoft.com/office/word/2018/wordml/cex" xmlns:w16cid="http://schemas.microsoft.com/office/word/2016/wordml/cid" xmlns:w16="http://schemas.microsoft.com/office/word/2018/wordml" xmlns:w16sdtdh="http://schemas.microsoft.com/office/word/2020/wordml/sdtdatahash" xmlns:w16se="http://schemas.microsoft.com/office/word/2015/wordml/symex" xmlns:wpg="http://schemas.microsoft.com/office/word/2010/wordprocessingGroup" xmlns:wpi="http://schemas.microsoft.com/office/word/2010/wordprocessingInk" xmlns:wne="http://schemas.microsoft.com/office/word/2006/wordml" xmlns:wps="http://schemas.microsoft.com/office/word/2010/wordprocessingShape" mc:Ignorable="w14 w15 w16se w16cid w16 w16cex w16sdtdh wp14">
   <w:p>
     <w:pPr>
       <w:pStyle w:val="Kopfzeile"/>
@@ -3466,6 +3682,7 @@
       <w:rPr>
         <w:sz w:val="18"/>
         <w:szCs w:val="18"/>
+        <w:lang w:val="de-DE"/>
       </w:rPr>
       <w:t>Email</w:t>
     </w:r>
@@ -3482,7 +3699,7 @@
 </file>
 
 <file path=word/header3.xml><?xml version="1.0" encoding="utf-8"?>
-<w:hdr xmlns:wpc="http://schemas.microsoft.com/office/word/2010/wordprocessingCanvas" xmlns:cx="http://schemas.microsoft.com/office/drawing/2014/chartex" xmlns:cx1="http://schemas.microsoft.com/office/drawing/2015/9/8/chartex" xmlns:cx2="http://schemas.microsoft.com/office/drawing/2015/10/21/chartex" xmlns:cx3="http://schemas.microsoft.com/office/drawing/2016/5/9/chartex" xmlns:cx4="http://schemas.microsoft.com/office/drawing/2016/5/10/chartex" xmlns:cx5="http://schemas.microsoft.com/office/drawing/2016/5/11/chartex" xmlns:cx6="http://schemas.microsoft.com/office/drawing/2016/5/12/chartex" xmlns:cx7="http://schemas.microsoft.com/office/drawing/2016/5/13/chartex" xmlns:cx8="http://schemas.microsoft.com/office/drawing/2016/5/14/chartex" xmlns:mc="http://schemas.openxmlformats.org/markup-compatibility/2006" xmlns:aink="http://schemas.microsoft.com/office/drawing/2016/ink" xmlns:am3d="http://schemas.microsoft.com/office/drawing/2017/model3d" xmlns:o="urn:schemas-microsoft-com:office:office" xmlns:r="http://schemas.openxmlformats.org/officeDocument/2006/relationships" xmlns:m="http://schemas.openxmlformats.org/officeDocument/2006/math" xmlns:v="urn:schemas-microsoft-com:vml" xmlns:wp14="http://schemas.microsoft.com/office/word/2010/wordprocessingDrawing" xmlns:wp="http://schemas.openxmlformats.org/drawingml/2006/wordprocessingDrawing" xmlns:w10="urn:schemas-microsoft-com:office:word" xmlns:w="http://schemas.openxmlformats.org/wordprocessingml/2006/main" xmlns:w14="http://schemas.microsoft.com/office/word/2010/wordml" xmlns:w15="http://schemas.microsoft.com/office/word/2012/wordml" xmlns:w16cex="http://schemas.microsoft.com/office/word/2018/wordml/cex" xmlns:w16cid="http://schemas.microsoft.com/office/word/2016/wordml/cid" xmlns:w16="http://schemas.microsoft.com/office/word/2018/wordml" xmlns:w16se="http://schemas.microsoft.com/office/word/2015/wordml/symex" xmlns:wpg="http://schemas.microsoft.com/office/word/2010/wordprocessingGroup" xmlns:wpi="http://schemas.microsoft.com/office/word/2010/wordprocessingInk" xmlns:wne="http://schemas.microsoft.com/office/word/2006/wordml" xmlns:wps="http://schemas.microsoft.com/office/word/2010/wordprocessingShape" mc:Ignorable="w14 w15 w16se w16cid w16 w16cex wp14">
+<w:hdr xmlns:wpc="http://schemas.microsoft.com/office/word/2010/wordprocessingCanvas" xmlns:cx="http://schemas.microsoft.com/office/drawing/2014/chartex" xmlns:cx1="http://schemas.microsoft.com/office/drawing/2015/9/8/chartex" xmlns:cx2="http://schemas.microsoft.com/office/drawing/2015/10/21/chartex" xmlns:cx3="http://schemas.microsoft.com/office/drawing/2016/5/9/chartex" xmlns:cx4="http://schemas.microsoft.com/office/drawing/2016/5/10/chartex" xmlns:cx5="http://schemas.microsoft.com/office/drawing/2016/5/11/chartex" xmlns:cx6="http://schemas.microsoft.com/office/drawing/2016/5/12/chartex" xmlns:cx7="http://schemas.microsoft.com/office/drawing/2016/5/13/chartex" xmlns:cx8="http://schemas.microsoft.com/office/drawing/2016/5/14/chartex" xmlns:mc="http://schemas.openxmlformats.org/markup-compatibility/2006" xmlns:aink="http://schemas.microsoft.com/office/drawing/2016/ink" xmlns:am3d="http://schemas.microsoft.com/office/drawing/2017/model3d" xmlns:o="urn:schemas-microsoft-com:office:office" xmlns:r="http://schemas.openxmlformats.org/officeDocument/2006/relationships" xmlns:m="http://schemas.openxmlformats.org/officeDocument/2006/math" xmlns:v="urn:schemas-microsoft-com:vml" xmlns:wp14="http://schemas.microsoft.com/office/word/2010/wordprocessingDrawing" xmlns:wp="http://schemas.openxmlformats.org/drawingml/2006/wordprocessingDrawing" xmlns:w10="urn:schemas-microsoft-com:office:word" xmlns:w="http://schemas.openxmlformats.org/wordprocessingml/2006/main" xmlns:w14="http://schemas.microsoft.com/office/word/2010/wordml" xmlns:w15="http://schemas.microsoft.com/office/word/2012/wordml" xmlns:w16cex="http://schemas.microsoft.com/office/word/2018/wordml/cex" xmlns:w16cid="http://schemas.microsoft.com/office/word/2016/wordml/cid" xmlns:w16="http://schemas.microsoft.com/office/word/2018/wordml" xmlns:w16sdtdh="http://schemas.microsoft.com/office/word/2020/wordml/sdtdatahash" xmlns:w16se="http://schemas.microsoft.com/office/word/2015/wordml/symex" xmlns:wpg="http://schemas.microsoft.com/office/word/2010/wordprocessingGroup" xmlns:wpi="http://schemas.microsoft.com/office/word/2010/wordprocessingInk" xmlns:wne="http://schemas.microsoft.com/office/word/2006/wordml" xmlns:wps="http://schemas.microsoft.com/office/word/2010/wordprocessingShape" mc:Ignorable="w14 w15 w16se w16cid w16 w16cex w16sdtdh wp14">
   <w:p>
     <w:pPr>
       <w:pStyle w:val="Kopfzeile"/>
@@ -3492,7 +3709,7 @@
 </file>
 
 <file path=word/numbering.xml><?xml version="1.0" encoding="utf-8"?>
-<w:numbering xmlns:wpc="http://schemas.microsoft.com/office/word/2010/wordprocessingCanvas" xmlns:cx="http://schemas.microsoft.com/office/drawing/2014/chartex" xmlns:cx1="http://schemas.microsoft.com/office/drawing/2015/9/8/chartex" xmlns:cx2="http://schemas.microsoft.com/office/drawing/2015/10/21/chartex" xmlns:cx3="http://schemas.microsoft.com/office/drawing/2016/5/9/chartex" xmlns:cx4="http://schemas.microsoft.com/office/drawing/2016/5/10/chartex" xmlns:cx5="http://schemas.microsoft.com/office/drawing/2016/5/11/chartex" xmlns:cx6="http://schemas.microsoft.com/office/drawing/2016/5/12/chartex" xmlns:cx7="http://schemas.microsoft.com/office/drawing/2016/5/13/chartex" xmlns:cx8="http://schemas.microsoft.com/office/drawing/2016/5/14/chartex" xmlns:mc="http://schemas.openxmlformats.org/markup-compatibility/2006" xmlns:aink="http://schemas.microsoft.com/office/drawing/2016/ink" xmlns:am3d="http://schemas.microsoft.com/office/drawing/2017/model3d" xmlns:o="urn:schemas-microsoft-com:office:office" xmlns:r="http://schemas.openxmlformats.org/officeDocument/2006/relationships" xmlns:m="http://schemas.openxmlformats.org/officeDocument/2006/math" xmlns:v="urn:schemas-microsoft-com:vml" xmlns:wp14="http://schemas.microsoft.com/office/word/2010/wordprocessingDrawing" xmlns:wp="http://schemas.openxmlformats.org/drawingml/2006/wordprocessingDrawing" xmlns:w10="urn:schemas-microsoft-com:office:word" xmlns:w="http://schemas.openxmlformats.org/wordprocessingml/2006/main" xmlns:w14="http://schemas.microsoft.com/office/word/2010/wordml" xmlns:w15="http://schemas.microsoft.com/office/word/2012/wordml" xmlns:w16cex="http://schemas.microsoft.com/office/word/2018/wordml/cex" xmlns:w16cid="http://schemas.microsoft.com/office/word/2016/wordml/cid" xmlns:w16="http://schemas.microsoft.com/office/word/2018/wordml" xmlns:w16se="http://schemas.microsoft.com/office/word/2015/wordml/symex" xmlns:wpg="http://schemas.microsoft.com/office/word/2010/wordprocessingGroup" xmlns:wpi="http://schemas.microsoft.com/office/word/2010/wordprocessingInk" xmlns:wne="http://schemas.microsoft.com/office/word/2006/wordml" xmlns:wps="http://schemas.microsoft.com/office/word/2010/wordprocessingShape" mc:Ignorable="w14 w15 w16se w16cid w16 w16cex wp14">
+<w:numbering xmlns:wpc="http://schemas.microsoft.com/office/word/2010/wordprocessingCanvas" xmlns:cx="http://schemas.microsoft.com/office/drawing/2014/chartex" xmlns:cx1="http://schemas.microsoft.com/office/drawing/2015/9/8/chartex" xmlns:cx2="http://schemas.microsoft.com/office/drawing/2015/10/21/chartex" xmlns:cx3="http://schemas.microsoft.com/office/drawing/2016/5/9/chartex" xmlns:cx4="http://schemas.microsoft.com/office/drawing/2016/5/10/chartex" xmlns:cx5="http://schemas.microsoft.com/office/drawing/2016/5/11/chartex" xmlns:cx6="http://schemas.microsoft.com/office/drawing/2016/5/12/chartex" xmlns:cx7="http://schemas.microsoft.com/office/drawing/2016/5/13/chartex" xmlns:cx8="http://schemas.microsoft.com/office/drawing/2016/5/14/chartex" xmlns:mc="http://schemas.openxmlformats.org/markup-compatibility/2006" xmlns:aink="http://schemas.microsoft.com/office/drawing/2016/ink" xmlns:am3d="http://schemas.microsoft.com/office/drawing/2017/model3d" xmlns:o="urn:schemas-microsoft-com:office:office" xmlns:r="http://schemas.openxmlformats.org/officeDocument/2006/relationships" xmlns:m="http://schemas.openxmlformats.org/officeDocument/2006/math" xmlns:v="urn:schemas-microsoft-com:vml" xmlns:wp14="http://schemas.microsoft.com/office/word/2010/wordprocessingDrawing" xmlns:wp="http://schemas.openxmlformats.org/drawingml/2006/wordprocessingDrawing" xmlns:w10="urn:schemas-microsoft-com:office:word" xmlns:w="http://schemas.openxmlformats.org/wordprocessingml/2006/main" xmlns:w14="http://schemas.microsoft.com/office/word/2010/wordml" xmlns:w15="http://schemas.microsoft.com/office/word/2012/wordml" xmlns:w16cex="http://schemas.microsoft.com/office/word/2018/wordml/cex" xmlns:w16cid="http://schemas.microsoft.com/office/word/2016/wordml/cid" xmlns:w16="http://schemas.microsoft.com/office/word/2018/wordml" xmlns:w16sdtdh="http://schemas.microsoft.com/office/word/2020/wordml/sdtdatahash" xmlns:w16se="http://schemas.microsoft.com/office/word/2015/wordml/symex" xmlns:wpg="http://schemas.microsoft.com/office/word/2010/wordprocessingGroup" xmlns:wpi="http://schemas.microsoft.com/office/word/2010/wordprocessingInk" xmlns:wne="http://schemas.microsoft.com/office/word/2006/wordml" xmlns:wps="http://schemas.microsoft.com/office/word/2010/wordprocessingShape" mc:Ignorable="w14 w15 w16se w16cid w16 w16cex w16sdtdh wp14">
   <w:abstractNum w:abstractNumId="0" w15:restartNumberingAfterBreak="0">
     <w:nsid w:val="02E9518B"/>
     <w:multiLevelType w:val="multilevel"/>
@@ -4526,11 +4743,17 @@
       <w:startOverride w:val="1"/>
     </w:lvlOverride>
   </w:num>
+  <w:num w:numId="28">
+    <w:abstractNumId w:val="20"/>
+    <w:lvlOverride w:ilvl="0">
+      <w:startOverride w:val="1"/>
+    </w:lvlOverride>
+  </w:num>
 </w:numbering>
 </file>
 
 <file path=word/styles.xml><?xml version="1.0" encoding="utf-8"?>
-<w:styles xmlns:mc="http://schemas.openxmlformats.org/markup-compatibility/2006" xmlns:r="http://schemas.openxmlformats.org/officeDocument/2006/relationships" xmlns:w="http://schemas.openxmlformats.org/wordprocessingml/2006/main" xmlns:w14="http://schemas.microsoft.com/office/word/2010/wordml" xmlns:w15="http://schemas.microsoft.com/office/word/2012/wordml" xmlns:w16cex="http://schemas.microsoft.com/office/word/2018/wordml/cex" xmlns:w16cid="http://schemas.microsoft.com/office/word/2016/wordml/cid" xmlns:w16="http://schemas.microsoft.com/office/word/2018/wordml" xmlns:w16se="http://schemas.microsoft.com/office/word/2015/wordml/symex" mc:Ignorable="w14 w15 w16se w16cid w16 w16cex">
+<w:styles xmlns:mc="http://schemas.openxmlformats.org/markup-compatibility/2006" xmlns:r="http://schemas.openxmlformats.org/officeDocument/2006/relationships" xmlns:w="http://schemas.openxmlformats.org/wordprocessingml/2006/main" xmlns:w14="http://schemas.microsoft.com/office/word/2010/wordml" xmlns:w15="http://schemas.microsoft.com/office/word/2012/wordml" xmlns:w16cex="http://schemas.microsoft.com/office/word/2018/wordml/cex" xmlns:w16cid="http://schemas.microsoft.com/office/word/2016/wordml/cid" xmlns:w16="http://schemas.microsoft.com/office/word/2018/wordml" xmlns:w16sdtdh="http://schemas.microsoft.com/office/word/2020/wordml/sdtdatahash" xmlns:w16se="http://schemas.microsoft.com/office/word/2015/wordml/symex" mc:Ignorable="w14 w15 w16se w16cid w16 w16cex w16sdtdh">
   <w:docDefaults>
     <w:rPrDefault>
       <w:rPr>

</xml_diff>